<commit_message>
Bocetos inseridos en el documento
</commit_message>
<xml_diff>
--- a/Practica 3 - 1a iteracion/P3 1a iteracion.docx
+++ b/Practica 3 - 1a iteracion/P3 1a iteracion.docx
@@ -439,6 +439,7 @@
           <w:rFonts w:cstheme="minorHAnsi"/>
           <w:sz w:val="32"/>
           <w:szCs w:val="32"/>
+          <w:lang w:val="pt-PT"/>
         </w:rPr>
       </w:pPr>
       <w:r>
@@ -446,26 +447,9 @@
           <w:rFonts w:cstheme="minorHAnsi"/>
           <w:sz w:val="32"/>
           <w:szCs w:val="32"/>
-        </w:rPr>
-        <w:t xml:space="preserve">Miguel de Oliveira </w:t>
-      </w:r>
-      <w:proofErr w:type="spellStart"/>
-      <w:r>
-        <w:rPr>
-          <w:rFonts w:cstheme="minorHAnsi"/>
-          <w:sz w:val="32"/>
-          <w:szCs w:val="32"/>
-        </w:rPr>
-        <w:t>Dias</w:t>
-      </w:r>
-      <w:proofErr w:type="spellEnd"/>
-      <w:r>
-        <w:rPr>
-          <w:rFonts w:cstheme="minorHAnsi"/>
-          <w:sz w:val="32"/>
-          <w:szCs w:val="32"/>
-        </w:rPr>
-        <w:t xml:space="preserve"> Gonçalves</w:t>
+          <w:lang w:val="pt-PT"/>
+        </w:rPr>
+        <w:t>Miguel de Oliveira Dias Gonçalves</w:t>
       </w:r>
     </w:p>
     <w:p>
@@ -479,6 +463,7 @@
           <w:rFonts w:cstheme="minorHAnsi"/>
           <w:sz w:val="32"/>
           <w:szCs w:val="32"/>
+          <w:lang w:val="pt-PT"/>
         </w:rPr>
       </w:pPr>
       <w:proofErr w:type="spellStart"/>
@@ -487,6 +472,7 @@
           <w:rFonts w:cstheme="minorHAnsi"/>
           <w:sz w:val="32"/>
           <w:szCs w:val="32"/>
+          <w:lang w:val="pt-PT"/>
         </w:rPr>
         <w:t>Nezreg</w:t>
       </w:r>
@@ -496,6 +482,7 @@
           <w:rFonts w:cstheme="minorHAnsi"/>
           <w:sz w:val="32"/>
           <w:szCs w:val="32"/>
+          <w:lang w:val="pt-PT"/>
         </w:rPr>
         <w:t xml:space="preserve"> </w:t>
       </w:r>
@@ -505,6 +492,7 @@
           <w:rFonts w:cstheme="minorHAnsi"/>
           <w:sz w:val="32"/>
           <w:szCs w:val="32"/>
+          <w:lang w:val="pt-PT"/>
         </w:rPr>
         <w:t>Elambri</w:t>
       </w:r>
@@ -514,6 +502,7 @@
           <w:rFonts w:cstheme="minorHAnsi"/>
           <w:sz w:val="32"/>
           <w:szCs w:val="32"/>
+          <w:lang w:val="pt-PT"/>
         </w:rPr>
         <w:t xml:space="preserve"> </w:t>
       </w:r>
@@ -523,6 +512,7 @@
           <w:rFonts w:cstheme="minorHAnsi"/>
           <w:sz w:val="32"/>
           <w:szCs w:val="32"/>
+          <w:lang w:val="pt-PT"/>
         </w:rPr>
         <w:t>Houaria</w:t>
       </w:r>
@@ -558,7 +548,11 @@
     <w:sdt>
       <w:sdtPr>
         <w:rPr>
-          <w:lang w:val="pt-PT"/>
+          <w:rFonts w:asciiTheme="minorHAnsi" w:eastAsiaTheme="minorHAnsi" w:hAnsiTheme="minorHAnsi" w:cstheme="minorBidi"/>
+          <w:color w:val="auto"/>
+          <w:sz w:val="22"/>
+          <w:szCs w:val="22"/>
+          <w:lang w:val="pt-PT" w:eastAsia="en-US"/>
         </w:rPr>
         <w:id w:val="503941862"/>
         <w:docPartObj>
@@ -568,13 +562,8 @@
       </w:sdtPr>
       <w:sdtEndPr>
         <w:rPr>
-          <w:rFonts w:asciiTheme="minorHAnsi" w:eastAsiaTheme="minorHAnsi" w:hAnsiTheme="minorHAnsi" w:cstheme="minorBidi"/>
           <w:b/>
           <w:bCs/>
-          <w:color w:val="auto"/>
-          <w:sz w:val="22"/>
-          <w:szCs w:val="22"/>
-          <w:lang w:eastAsia="en-US"/>
         </w:rPr>
       </w:sdtEndPr>
       <w:sdtContent>
@@ -623,7 +612,7 @@
             </w:rPr>
             <w:fldChar w:fldCharType="separate"/>
           </w:r>
-          <w:hyperlink w:anchor="_Toc534333912" w:history="1">
+          <w:hyperlink w:anchor="_Toc534402462" w:history="1">
             <w:r>
               <w:rPr>
                 <w:rStyle w:val="Hiperligao"/>
@@ -652,7 +641,7 @@
                 <w:noProof/>
                 <w:webHidden/>
               </w:rPr>
-              <w:instrText xml:space="preserve"> PAGEREF _Toc534333912 \h </w:instrText>
+              <w:instrText xml:space="preserve"> PAGEREF _Toc534402462 \h </w:instrText>
             </w:r>
             <w:r>
               <w:rPr>
@@ -695,7 +684,7 @@
               <w:lang w:eastAsia="es-ES"/>
             </w:rPr>
           </w:pPr>
-          <w:hyperlink w:anchor="_Toc534333913" w:history="1">
+          <w:hyperlink w:anchor="_Toc534402463" w:history="1">
             <w:r>
               <w:rPr>
                 <w:rStyle w:val="Hiperligao"/>
@@ -724,7 +713,7 @@
                 <w:noProof/>
                 <w:webHidden/>
               </w:rPr>
-              <w:instrText xml:space="preserve"> PAGEREF _Toc534333913 \h </w:instrText>
+              <w:instrText xml:space="preserve"> PAGEREF _Toc534402463 \h </w:instrText>
             </w:r>
             <w:r>
               <w:rPr>
@@ -767,7 +756,7 @@
               <w:lang w:eastAsia="es-ES"/>
             </w:rPr>
           </w:pPr>
-          <w:hyperlink w:anchor="_Toc534333914" w:history="1">
+          <w:hyperlink w:anchor="_Toc534402464" w:history="1">
             <w:r>
               <w:rPr>
                 <w:rStyle w:val="Hiperligao"/>
@@ -796,7 +785,7 @@
                 <w:noProof/>
                 <w:webHidden/>
               </w:rPr>
-              <w:instrText xml:space="preserve"> PAGEREF _Toc534333914 \h </w:instrText>
+              <w:instrText xml:space="preserve"> PAGEREF _Toc534402464 \h </w:instrText>
             </w:r>
             <w:r>
               <w:rPr>
@@ -839,7 +828,7 @@
               <w:lang w:eastAsia="es-ES"/>
             </w:rPr>
           </w:pPr>
-          <w:hyperlink w:anchor="_Toc534333915" w:history="1">
+          <w:hyperlink w:anchor="_Toc534402465" w:history="1">
             <w:r>
               <w:rPr>
                 <w:rStyle w:val="Hiperligao"/>
@@ -868,7 +857,7 @@
                 <w:noProof/>
                 <w:webHidden/>
               </w:rPr>
-              <w:instrText xml:space="preserve"> PAGEREF _Toc534333915 \h </w:instrText>
+              <w:instrText xml:space="preserve"> PAGEREF _Toc534402465 \h </w:instrText>
             </w:r>
             <w:r>
               <w:rPr>
@@ -911,7 +900,7 @@
               <w:lang w:eastAsia="es-ES"/>
             </w:rPr>
           </w:pPr>
-          <w:hyperlink w:anchor="_Toc534333916" w:history="1">
+          <w:hyperlink w:anchor="_Toc534402466" w:history="1">
             <w:r>
               <w:rPr>
                 <w:rStyle w:val="Hiperligao"/>
@@ -940,7 +929,7 @@
                 <w:noProof/>
                 <w:webHidden/>
               </w:rPr>
-              <w:instrText xml:space="preserve"> PAGEREF _Toc534333916 \h </w:instrText>
+              <w:instrText xml:space="preserve"> PAGEREF _Toc534402466 \h </w:instrText>
             </w:r>
             <w:r>
               <w:rPr>
@@ -983,7 +972,7 @@
               <w:lang w:eastAsia="es-ES"/>
             </w:rPr>
           </w:pPr>
-          <w:hyperlink w:anchor="_Toc534333917" w:history="1">
+          <w:hyperlink w:anchor="_Toc534402467" w:history="1">
             <w:r>
               <w:rPr>
                 <w:rStyle w:val="Hiperligao"/>
@@ -1012,7 +1001,7 @@
                 <w:noProof/>
                 <w:webHidden/>
               </w:rPr>
-              <w:instrText xml:space="preserve"> PAGEREF _Toc534333917 \h </w:instrText>
+              <w:instrText xml:space="preserve"> PAGEREF _Toc534402467 \h </w:instrText>
             </w:r>
             <w:r>
               <w:rPr>
@@ -1055,7 +1044,7 @@
               <w:lang w:eastAsia="es-ES"/>
             </w:rPr>
           </w:pPr>
-          <w:hyperlink w:anchor="_Toc534333918" w:history="1">
+          <w:hyperlink w:anchor="_Toc534402468" w:history="1">
             <w:r>
               <w:rPr>
                 <w:rStyle w:val="Hiperligao"/>
@@ -1084,7 +1073,7 @@
                 <w:noProof/>
                 <w:webHidden/>
               </w:rPr>
-              <w:instrText xml:space="preserve"> PAGEREF _Toc534333918 \h </w:instrText>
+              <w:instrText xml:space="preserve"> PAGEREF _Toc534402468 \h </w:instrText>
             </w:r>
             <w:r>
               <w:rPr>
@@ -1104,7 +1093,7 @@
                 <w:noProof/>
                 <w:webHidden/>
               </w:rPr>
-              <w:t>4</w:t>
+              <w:t>8</w:t>
             </w:r>
             <w:r>
               <w:rPr>
@@ -1127,7 +1116,7 @@
               <w:lang w:eastAsia="es-ES"/>
             </w:rPr>
           </w:pPr>
-          <w:hyperlink w:anchor="_Toc534333919" w:history="1">
+          <w:hyperlink w:anchor="_Toc534402469" w:history="1">
             <w:r>
               <w:rPr>
                 <w:rStyle w:val="Hiperligao"/>
@@ -1156,7 +1145,7 @@
                 <w:noProof/>
                 <w:webHidden/>
               </w:rPr>
-              <w:instrText xml:space="preserve"> PAGEREF _Toc534333919 \h </w:instrText>
+              <w:instrText xml:space="preserve"> PAGEREF _Toc534402469 \h </w:instrText>
             </w:r>
             <w:r>
               <w:rPr>
@@ -1176,7 +1165,7 @@
                 <w:noProof/>
                 <w:webHidden/>
               </w:rPr>
-              <w:t>5</w:t>
+              <w:t>9</w:t>
             </w:r>
             <w:r>
               <w:rPr>
@@ -1199,7 +1188,7 @@
               <w:lang w:eastAsia="es-ES"/>
             </w:rPr>
           </w:pPr>
-          <w:hyperlink w:anchor="_Toc534333920" w:history="1">
+          <w:hyperlink w:anchor="_Toc534402470" w:history="1">
             <w:r>
               <w:rPr>
                 <w:rStyle w:val="Hiperligao"/>
@@ -1228,7 +1217,7 @@
                 <w:noProof/>
                 <w:webHidden/>
               </w:rPr>
-              <w:instrText xml:space="preserve"> PAGEREF _Toc534333920 \h </w:instrText>
+              <w:instrText xml:space="preserve"> PAGEREF _Toc534402470 \h </w:instrText>
             </w:r>
             <w:r>
               <w:rPr>
@@ -1248,7 +1237,7 @@
                 <w:noProof/>
                 <w:webHidden/>
               </w:rPr>
-              <w:t>5</w:t>
+              <w:t>9</w:t>
             </w:r>
             <w:r>
               <w:rPr>
@@ -1271,7 +1260,7 @@
               <w:lang w:eastAsia="es-ES"/>
             </w:rPr>
           </w:pPr>
-          <w:hyperlink w:anchor="_Toc534333921" w:history="1">
+          <w:hyperlink w:anchor="_Toc534402471" w:history="1">
             <w:r>
               <w:rPr>
                 <w:rStyle w:val="Hiperligao"/>
@@ -1300,7 +1289,7 @@
                 <w:noProof/>
                 <w:webHidden/>
               </w:rPr>
-              <w:instrText xml:space="preserve"> PAGEREF _Toc534333921 \h </w:instrText>
+              <w:instrText xml:space="preserve"> PAGEREF _Toc534402471 \h </w:instrText>
             </w:r>
             <w:r>
               <w:rPr>
@@ -1320,7 +1309,7 @@
                 <w:noProof/>
                 <w:webHidden/>
               </w:rPr>
-              <w:t>5</w:t>
+              <w:t>9</w:t>
             </w:r>
             <w:r>
               <w:rPr>
@@ -1343,7 +1332,7 @@
               <w:lang w:eastAsia="es-ES"/>
             </w:rPr>
           </w:pPr>
-          <w:hyperlink w:anchor="_Toc534333922" w:history="1">
+          <w:hyperlink w:anchor="_Toc534402472" w:history="1">
             <w:r>
               <w:rPr>
                 <w:rStyle w:val="Hiperligao"/>
@@ -1372,7 +1361,7 @@
                 <w:noProof/>
                 <w:webHidden/>
               </w:rPr>
-              <w:instrText xml:space="preserve"> PAGEREF _Toc534333922 \h </w:instrText>
+              <w:instrText xml:space="preserve"> PAGEREF _Toc534402472 \h </w:instrText>
             </w:r>
             <w:r>
               <w:rPr>
@@ -1392,7 +1381,7 @@
                 <w:noProof/>
                 <w:webHidden/>
               </w:rPr>
-              <w:t>5</w:t>
+              <w:t>9</w:t>
             </w:r>
             <w:r>
               <w:rPr>
@@ -1415,7 +1404,7 @@
               <w:lang w:eastAsia="es-ES"/>
             </w:rPr>
           </w:pPr>
-          <w:hyperlink w:anchor="_Toc534333923" w:history="1">
+          <w:hyperlink w:anchor="_Toc534402473" w:history="1">
             <w:r>
               <w:rPr>
                 <w:rStyle w:val="Hiperligao"/>
@@ -1444,7 +1433,7 @@
                 <w:noProof/>
                 <w:webHidden/>
               </w:rPr>
-              <w:instrText xml:space="preserve"> PAGEREF _Toc534333923 \h </w:instrText>
+              <w:instrText xml:space="preserve"> PAGEREF _Toc534402473 \h </w:instrText>
             </w:r>
             <w:r>
               <w:rPr>
@@ -1464,7 +1453,7 @@
                 <w:noProof/>
                 <w:webHidden/>
               </w:rPr>
-              <w:t>5</w:t>
+              <w:t>9</w:t>
             </w:r>
             <w:r>
               <w:rPr>
@@ -1487,7 +1476,7 @@
               <w:lang w:eastAsia="es-ES"/>
             </w:rPr>
           </w:pPr>
-          <w:hyperlink w:anchor="_Toc534333924" w:history="1">
+          <w:hyperlink w:anchor="_Toc534402474" w:history="1">
             <w:r>
               <w:rPr>
                 <w:rStyle w:val="Hiperligao"/>
@@ -1516,7 +1505,7 @@
                 <w:noProof/>
                 <w:webHidden/>
               </w:rPr>
-              <w:instrText xml:space="preserve"> PAGEREF _Toc534333924 \h </w:instrText>
+              <w:instrText xml:space="preserve"> PAGEREF _Toc534402474 \h </w:instrText>
             </w:r>
             <w:r>
               <w:rPr>
@@ -1536,7 +1525,7 @@
                 <w:noProof/>
                 <w:webHidden/>
               </w:rPr>
-              <w:t>5</w:t>
+              <w:t>9</w:t>
             </w:r>
             <w:r>
               <w:rPr>
@@ -1559,7 +1548,7 @@
               <w:lang w:eastAsia="es-ES"/>
             </w:rPr>
           </w:pPr>
-          <w:hyperlink w:anchor="_Toc534333925" w:history="1">
+          <w:hyperlink w:anchor="_Toc534402475" w:history="1">
             <w:r>
               <w:rPr>
                 <w:rStyle w:val="Hiperligao"/>
@@ -1588,7 +1577,7 @@
                 <w:noProof/>
                 <w:webHidden/>
               </w:rPr>
-              <w:instrText xml:space="preserve"> PAGEREF _Toc534333925 \h </w:instrText>
+              <w:instrText xml:space="preserve"> PAGEREF _Toc534402475 \h </w:instrText>
             </w:r>
             <w:r>
               <w:rPr>
@@ -1608,7 +1597,7 @@
                 <w:noProof/>
                 <w:webHidden/>
               </w:rPr>
-              <w:t>6</w:t>
+              <w:t>10</w:t>
             </w:r>
             <w:r>
               <w:rPr>
@@ -1631,7 +1620,7 @@
               <w:lang w:eastAsia="es-ES"/>
             </w:rPr>
           </w:pPr>
-          <w:hyperlink w:anchor="_Toc534333926" w:history="1">
+          <w:hyperlink w:anchor="_Toc534402476" w:history="1">
             <w:r>
               <w:rPr>
                 <w:rStyle w:val="Hiperligao"/>
@@ -1660,7 +1649,7 @@
                 <w:noProof/>
                 <w:webHidden/>
               </w:rPr>
-              <w:instrText xml:space="preserve"> PAGEREF _Toc534333926 \h </w:instrText>
+              <w:instrText xml:space="preserve"> PAGEREF _Toc534402476 \h </w:instrText>
             </w:r>
             <w:r>
               <w:rPr>
@@ -1680,7 +1669,7 @@
                 <w:noProof/>
                 <w:webHidden/>
               </w:rPr>
-              <w:t>6</w:t>
+              <w:t>10</w:t>
             </w:r>
             <w:r>
               <w:rPr>
@@ -1703,7 +1692,7 @@
               <w:lang w:eastAsia="es-ES"/>
             </w:rPr>
           </w:pPr>
-          <w:hyperlink w:anchor="_Toc534333927" w:history="1">
+          <w:hyperlink w:anchor="_Toc534402477" w:history="1">
             <w:r>
               <w:rPr>
                 <w:rStyle w:val="Hiperligao"/>
@@ -1732,7 +1721,7 @@
                 <w:noProof/>
                 <w:webHidden/>
               </w:rPr>
-              <w:instrText xml:space="preserve"> PAGEREF _Toc534333927 \h </w:instrText>
+              <w:instrText xml:space="preserve"> PAGEREF _Toc534402477 \h </w:instrText>
             </w:r>
             <w:r>
               <w:rPr>
@@ -1752,7 +1741,7 @@
                 <w:noProof/>
                 <w:webHidden/>
               </w:rPr>
-              <w:t>7</w:t>
+              <w:t>11</w:t>
             </w:r>
             <w:r>
               <w:rPr>
@@ -1775,7 +1764,7 @@
               <w:lang w:eastAsia="es-ES"/>
             </w:rPr>
           </w:pPr>
-          <w:hyperlink w:anchor="_Toc534333928" w:history="1">
+          <w:hyperlink w:anchor="_Toc534402478" w:history="1">
             <w:r>
               <w:rPr>
                 <w:rStyle w:val="Hiperligao"/>
@@ -1804,7 +1793,7 @@
                 <w:noProof/>
                 <w:webHidden/>
               </w:rPr>
-              <w:instrText xml:space="preserve"> PAGEREF _Toc534333928 \h </w:instrText>
+              <w:instrText xml:space="preserve"> PAGEREF _Toc534402478 \h </w:instrText>
             </w:r>
             <w:r>
               <w:rPr>
@@ -1824,7 +1813,7 @@
                 <w:noProof/>
                 <w:webHidden/>
               </w:rPr>
-              <w:t>7</w:t>
+              <w:t>11</w:t>
             </w:r>
             <w:r>
               <w:rPr>
@@ -1847,7 +1836,7 @@
               <w:lang w:eastAsia="es-ES"/>
             </w:rPr>
           </w:pPr>
-          <w:hyperlink w:anchor="_Toc534333929" w:history="1">
+          <w:hyperlink w:anchor="_Toc534402479" w:history="1">
             <w:r>
               <w:rPr>
                 <w:rStyle w:val="Hiperligao"/>
@@ -1876,7 +1865,7 @@
                 <w:noProof/>
                 <w:webHidden/>
               </w:rPr>
-              <w:instrText xml:space="preserve"> PAGEREF _Toc534333929 \h </w:instrText>
+              <w:instrText xml:space="preserve"> PAGEREF _Toc534402479 \h </w:instrText>
             </w:r>
             <w:r>
               <w:rPr>
@@ -1896,7 +1885,7 @@
                 <w:noProof/>
                 <w:webHidden/>
               </w:rPr>
-              <w:t>8</w:t>
+              <w:t>12</w:t>
             </w:r>
             <w:r>
               <w:rPr>
@@ -1919,7 +1908,7 @@
               <w:lang w:eastAsia="es-ES"/>
             </w:rPr>
           </w:pPr>
-          <w:hyperlink w:anchor="_Toc534333930" w:history="1">
+          <w:hyperlink w:anchor="_Toc534402480" w:history="1">
             <w:r>
               <w:rPr>
                 <w:rStyle w:val="Hiperligao"/>
@@ -1948,7 +1937,7 @@
                 <w:noProof/>
                 <w:webHidden/>
               </w:rPr>
-              <w:instrText xml:space="preserve"> PAGEREF _Toc534333930 \h </w:instrText>
+              <w:instrText xml:space="preserve"> PAGEREF _Toc534402480 \h </w:instrText>
             </w:r>
             <w:r>
               <w:rPr>
@@ -1968,7 +1957,7 @@
                 <w:noProof/>
                 <w:webHidden/>
               </w:rPr>
-              <w:t>8</w:t>
+              <w:t>12</w:t>
             </w:r>
             <w:r>
               <w:rPr>
@@ -1991,7 +1980,7 @@
               <w:lang w:eastAsia="es-ES"/>
             </w:rPr>
           </w:pPr>
-          <w:hyperlink w:anchor="_Toc534333931" w:history="1">
+          <w:hyperlink w:anchor="_Toc534402481" w:history="1">
             <w:r>
               <w:rPr>
                 <w:rStyle w:val="Hiperligao"/>
@@ -2020,7 +2009,7 @@
                 <w:noProof/>
                 <w:webHidden/>
               </w:rPr>
-              <w:instrText xml:space="preserve"> PAGEREF _Toc534333931 \h </w:instrText>
+              <w:instrText xml:space="preserve"> PAGEREF _Toc534402481 \h </w:instrText>
             </w:r>
             <w:r>
               <w:rPr>
@@ -2040,7 +2029,7 @@
                 <w:noProof/>
                 <w:webHidden/>
               </w:rPr>
-              <w:t>8</w:t>
+              <w:t>12</w:t>
             </w:r>
             <w:r>
               <w:rPr>
@@ -2063,7 +2052,7 @@
               <w:lang w:eastAsia="es-ES"/>
             </w:rPr>
           </w:pPr>
-          <w:hyperlink w:anchor="_Toc534333932" w:history="1">
+          <w:hyperlink w:anchor="_Toc534402482" w:history="1">
             <w:r>
               <w:rPr>
                 <w:rStyle w:val="Hiperligao"/>
@@ -2092,7 +2081,7 @@
                 <w:noProof/>
                 <w:webHidden/>
               </w:rPr>
-              <w:instrText xml:space="preserve"> PAGEREF _Toc534333932 \h </w:instrText>
+              <w:instrText xml:space="preserve"> PAGEREF _Toc534402482 \h </w:instrText>
             </w:r>
             <w:r>
               <w:rPr>
@@ -2112,7 +2101,7 @@
                 <w:noProof/>
                 <w:webHidden/>
               </w:rPr>
-              <w:t>8</w:t>
+              <w:t>12</w:t>
             </w:r>
             <w:r>
               <w:rPr>
@@ -2270,7 +2259,7 @@
           <w:color w:val="auto"/>
         </w:rPr>
       </w:pPr>
-      <w:bookmarkStart w:id="0" w:name="_Toc534333912"/>
+      <w:bookmarkStart w:id="0" w:name="_Toc534402462"/>
       <w:r>
         <w:rPr>
           <w:rFonts w:asciiTheme="minorHAnsi" w:hAnsiTheme="minorHAnsi" w:cstheme="minorHAnsi"/>
@@ -2623,7 +2612,7 @@
           <w:color w:val="auto"/>
         </w:rPr>
       </w:pPr>
-      <w:bookmarkStart w:id="1" w:name="_Toc534333913"/>
+      <w:bookmarkStart w:id="1" w:name="_Toc534402463"/>
       <w:r>
         <w:rPr>
           <w:rFonts w:asciiTheme="minorHAnsi" w:hAnsiTheme="minorHAnsi" w:cstheme="minorHAnsi"/>
@@ -2645,7 +2634,7 @@
           <w:sz w:val="28"/>
         </w:rPr>
       </w:pPr>
-      <w:bookmarkStart w:id="2" w:name="_Toc534333914"/>
+      <w:bookmarkStart w:id="2" w:name="_Toc534402464"/>
       <w:r>
         <w:rPr>
           <w:rFonts w:asciiTheme="minorHAnsi" w:hAnsiTheme="minorHAnsi" w:cstheme="minorHAnsi"/>
@@ -2696,7 +2685,7 @@
           <w:sz w:val="28"/>
         </w:rPr>
       </w:pPr>
-      <w:bookmarkStart w:id="3" w:name="_Toc534333915"/>
+      <w:bookmarkStart w:id="3" w:name="_Toc534402465"/>
       <w:r>
         <w:rPr>
           <w:rFonts w:asciiTheme="minorHAnsi" w:hAnsiTheme="minorHAnsi" w:cstheme="minorHAnsi"/>
@@ -2728,7 +2717,7 @@
           <w:color w:val="auto"/>
         </w:rPr>
       </w:pPr>
-      <w:bookmarkStart w:id="4" w:name="_Toc534333916"/>
+      <w:bookmarkStart w:id="4" w:name="_Toc534402466"/>
       <w:r>
         <w:rPr>
           <w:rFonts w:asciiTheme="minorHAnsi" w:hAnsiTheme="minorHAnsi" w:cstheme="minorHAnsi"/>
@@ -2761,7 +2750,7 @@
           <w:color w:val="auto"/>
         </w:rPr>
       </w:pPr>
-      <w:bookmarkStart w:id="5" w:name="_Toc534333917"/>
+      <w:bookmarkStart w:id="5" w:name="_Toc534402467"/>
       <w:r>
         <w:rPr>
           <w:rFonts w:asciiTheme="minorHAnsi" w:hAnsiTheme="minorHAnsi" w:cstheme="minorHAnsi"/>
@@ -2774,8 +2763,628 @@
       <w:bookmarkEnd w:id="5"/>
     </w:p>
     <w:p>
-      <w:r>
-        <w:t>(TO DO)</w:t>
+      <w:pPr>
+        <w:jc w:val="center"/>
+      </w:pPr>
+      <w:r>
+        <w:pict>
+          <v:shape id="_x0000_i1028" type="#_x0000_t75" style="width:90.35pt;height:36pt" o:bordertopcolor="this" o:borderleftcolor="this" o:borderbottomcolor="this" o:borderrightcolor="this">
+            <v:imagedata r:id="rId11" o:title="eng"/>
+            <w10:bordertop type="single" width="8"/>
+            <w10:borderleft type="single" width="8"/>
+            <w10:borderbottom type="single" width="8"/>
+            <w10:borderright type="single" width="8"/>
+          </v:shape>
+        </w:pict>
+      </w:r>
+      <w:r>
+        <w:t xml:space="preserve"> </w:t>
+      </w:r>
+      <w:r>
+        <w:pict>
+          <v:shape id="_x0000_i1029" type="#_x0000_t75" style="width:91pt;height:36.7pt" o:bordertopcolor="this" o:borderleftcolor="this" o:borderbottomcolor="this" o:borderrightcolor="this">
+            <v:imagedata r:id="rId12" o:title="esp"/>
+            <w10:bordertop type="single" width="8"/>
+            <w10:borderleft type="single" width="8"/>
+            <w10:borderbottom type="single" width="8"/>
+            <w10:borderright type="single" width="8"/>
+          </v:shape>
+        </w:pict>
+      </w:r>
+      <w:r>
+        <w:t xml:space="preserve"> </w:t>
+      </w:r>
+      <w:r>
+        <w:rPr>
+          <w:noProof/>
+          <w:lang w:eastAsia="es-ES"/>
+        </w:rPr>
+        <w:drawing>
+          <wp:inline distT="0" distB="0" distL="0" distR="0">
+            <wp:extent cx="517584" cy="465880"/>
+            <wp:effectExtent l="19050" t="19050" r="15875" b="10795"/>
+            <wp:docPr id="6" name="Imagem 6" descr="C:\Users\migue\AppData\Local\Microsoft\Windows\INetCache\Content.Word\star_painted.jpg"/>
+            <wp:cNvGraphicFramePr>
+              <a:graphicFrameLocks xmlns:a="http://schemas.openxmlformats.org/drawingml/2006/main" noChangeAspect="1"/>
+            </wp:cNvGraphicFramePr>
+            <a:graphic xmlns:a="http://schemas.openxmlformats.org/drawingml/2006/main">
+              <a:graphicData uri="http://schemas.openxmlformats.org/drawingml/2006/picture">
+                <pic:pic xmlns:pic="http://schemas.openxmlformats.org/drawingml/2006/picture">
+                  <pic:nvPicPr>
+                    <pic:cNvPr id="0" name="Picture 20" descr="C:\Users\migue\AppData\Local\Microsoft\Windows\INetCache\Content.Word\star_painted.jpg"/>
+                    <pic:cNvPicPr>
+                      <a:picLocks noChangeAspect="1" noChangeArrowheads="1"/>
+                    </pic:cNvPicPr>
+                  </pic:nvPicPr>
+                  <pic:blipFill>
+                    <a:blip r:embed="rId13">
+                      <a:extLst>
+                        <a:ext uri="{28A0092B-C50C-407E-A947-70E740481C1C}">
+                          <a14:useLocalDpi xmlns:a14="http://schemas.microsoft.com/office/drawing/2010/main" val="0"/>
+                        </a:ext>
+                      </a:extLst>
+                    </a:blip>
+                    <a:srcRect/>
+                    <a:stretch>
+                      <a:fillRect/>
+                    </a:stretch>
+                  </pic:blipFill>
+                  <pic:spPr bwMode="auto">
+                    <a:xfrm>
+                      <a:off x="0" y="0"/>
+                      <a:ext cx="527015" cy="474369"/>
+                    </a:xfrm>
+                    <a:prstGeom prst="rect">
+                      <a:avLst/>
+                    </a:prstGeom>
+                    <a:noFill/>
+                    <a:ln w="12700" cmpd="sng">
+                      <a:solidFill>
+                        <a:srgbClr val="000000"/>
+                      </a:solidFill>
+                      <a:miter lim="800000"/>
+                      <a:headEnd/>
+                      <a:tailEnd/>
+                    </a:ln>
+                    <a:effectLst/>
+                  </pic:spPr>
+                </pic:pic>
+              </a:graphicData>
+            </a:graphic>
+          </wp:inline>
+        </w:drawing>
+      </w:r>
+      <w:r>
+        <w:pict>
+          <v:shape id="_x0000_i1030" type="#_x0000_t75" style="width:233pt;height:61.15pt" o:bordertopcolor="this" o:borderleftcolor="this" o:borderbottomcolor="this" o:borderrightcolor="this">
+            <v:imagedata r:id="rId14" o:title="mala_leche_search"/>
+            <w10:bordertop type="single" width="8"/>
+            <w10:borderleft type="single" width="8"/>
+            <w10:borderbottom type="single" width="8"/>
+            <w10:borderright type="single" width="8"/>
+          </v:shape>
+        </w:pict>
+      </w:r>
+      <w:r>
+        <w:t xml:space="preserve"> </w:t>
+      </w:r>
+      <w:r>
+        <w:pict>
+          <v:shape id="_x0000_i1031" type="#_x0000_t75" style="width:190.2pt;height:118.2pt" o:bordertopcolor="this" o:borderleftcolor="this" o:borderbottomcolor="this" o:borderrightcolor="this">
+            <v:imagedata r:id="rId15" o:title="not_found"/>
+            <w10:bordertop type="single" width="8"/>
+            <w10:borderleft type="single" width="8"/>
+            <w10:borderbottom type="single" width="8"/>
+            <w10:borderright type="single" width="8"/>
+          </v:shape>
+        </w:pict>
+      </w:r>
+      <w:r>
+        <w:t xml:space="preserve">  </w:t>
+      </w:r>
+      <w:r>
+        <w:pict>
+          <v:shape id="_x0000_i1032" type="#_x0000_t75" style="width:50.95pt;height:118.85pt" o:bordertopcolor="this" o:borderleftcolor="this" o:borderbottomcolor="this" o:borderrightcolor="this">
+            <v:imagedata r:id="rId16" o:title="lang_list"/>
+            <w10:bordertop type="single" width="8"/>
+            <w10:borderleft type="single" width="8"/>
+            <w10:borderbottom type="single" width="8"/>
+            <w10:borderright type="single" width="8"/>
+          </v:shape>
+        </w:pict>
+      </w:r>
+    </w:p>
+    <w:p>
+      <w:pPr>
+        <w:spacing w:after="0"/>
+        <w:jc w:val="center"/>
+        <w:rPr>
+          <w:i/>
+          <w:color w:val="44546A" w:themeColor="text2"/>
+          <w:sz w:val="18"/>
+        </w:rPr>
+      </w:pPr>
+      <w:r>
+        <w:rPr>
+          <w:i/>
+          <w:color w:val="44546A" w:themeColor="text2"/>
+          <w:sz w:val="18"/>
+        </w:rPr>
+        <w:t>Arriba, de la izquierda a la derecha: idioma inglés seleccionado; idioma español seleccionado; y estrella rellenada para indicar que la traducción se incluí entre las traducciones favoritas</w:t>
+      </w:r>
+    </w:p>
+    <w:p>
+      <w:pPr>
+        <w:spacing w:after="0"/>
+        <w:jc w:val="center"/>
+        <w:rPr>
+          <w:i/>
+          <w:color w:val="44546A" w:themeColor="text2"/>
+          <w:sz w:val="18"/>
+        </w:rPr>
+      </w:pPr>
+      <w:r>
+        <w:rPr>
+          <w:i/>
+          <w:color w:val="44546A" w:themeColor="text2"/>
+          <w:sz w:val="18"/>
+        </w:rPr>
+        <w:t>Centro: barra de búsqueda con texto inserido e ícono para iniciar búsqueda de traducciones</w:t>
+      </w:r>
+    </w:p>
+    <w:p>
+      <w:pPr>
+        <w:jc w:val="center"/>
+        <w:rPr>
+          <w:i/>
+          <w:color w:val="44546A" w:themeColor="text2"/>
+          <w:sz w:val="18"/>
+        </w:rPr>
+      </w:pPr>
+      <w:r>
+        <w:rPr>
+          <w:i/>
+          <w:color w:val="44546A" w:themeColor="text2"/>
+          <w:sz w:val="18"/>
+        </w:rPr>
+        <w:t>Abajo: Pantalla que indica que la traducción no fue encontrada; y lista de idiomas de la aplicación</w:t>
+      </w:r>
+    </w:p>
+    <w:p>
+      <w:pPr>
+        <w:jc w:val="center"/>
+      </w:pPr>
+      <w:r>
+        <w:pict>
+          <v:shape id="_x0000_i1033" type="#_x0000_t75" style="width:203.1pt;height:345.75pt" o:bordertopcolor="this" o:borderleftcolor="this" o:borderbottomcolor="this" o:borderrightcolor="this">
+            <v:imagedata r:id="rId17" o:title="favorites"/>
+            <w10:bordertop type="single" width="8"/>
+            <w10:borderleft type="single" width="8"/>
+            <w10:borderbottom type="single" width="8"/>
+            <w10:borderright type="single" width="8"/>
+          </v:shape>
+        </w:pict>
+      </w:r>
+      <w:r>
+        <w:t xml:space="preserve"> </w:t>
+      </w:r>
+      <w:r>
+        <w:pict>
+          <v:shape id="_x0000_i1034" type="#_x0000_t75" style="width:203.1pt;height:346.4pt" o:bordertopcolor="this" o:borderleftcolor="this" o:borderbottomcolor="this" o:borderrightcolor="this">
+            <v:imagedata r:id="rId18" o:title="Home_page1"/>
+            <w10:bordertop type="single" width="8"/>
+            <w10:borderleft type="single" width="8"/>
+            <w10:borderbottom type="single" width="8"/>
+            <w10:borderright type="single" width="8"/>
+          </v:shape>
+        </w:pict>
+      </w:r>
+    </w:p>
+    <w:p>
+      <w:pPr>
+        <w:spacing w:after="0"/>
+        <w:jc w:val="center"/>
+        <w:rPr>
+          <w:i/>
+          <w:color w:val="44546A" w:themeColor="text2"/>
+          <w:sz w:val="18"/>
+        </w:rPr>
+      </w:pPr>
+      <w:r>
+        <w:rPr>
+          <w:i/>
+          <w:color w:val="44546A" w:themeColor="text2"/>
+          <w:sz w:val="18"/>
+        </w:rPr>
+        <w:t>Izquierda: Pantalla principal de la funcionalidad de traducciones favoritas</w:t>
+      </w:r>
+    </w:p>
+    <w:p>
+      <w:pPr>
+        <w:jc w:val="center"/>
+        <w:rPr>
+          <w:i/>
+          <w:color w:val="44546A" w:themeColor="text2"/>
+          <w:sz w:val="18"/>
+        </w:rPr>
+      </w:pPr>
+      <w:r>
+        <w:rPr>
+          <w:i/>
+          <w:color w:val="44546A" w:themeColor="text2"/>
+          <w:sz w:val="18"/>
+        </w:rPr>
+        <w:t>Derecha: Pantalla inicial de la aplicación, con funcionalidad de traducción mediante introducción de texto</w:t>
+      </w:r>
+    </w:p>
+    <w:p>
+      <w:pPr>
+        <w:jc w:val="center"/>
+      </w:pPr>
+      <w:r>
+        <w:lastRenderedPageBreak/>
+        <w:pict>
+          <v:shape id="_x0000_i1035" type="#_x0000_t75" style="width:161.65pt;height:277.15pt" o:bordertopcolor="this" o:borderleftcolor="this" o:borderbottomcolor="this" o:borderrightcolor="this">
+            <v:imagedata r:id="rId19" o:title="Home_page2"/>
+            <w10:bordertop type="single" width="8"/>
+            <w10:borderleft type="single" width="8"/>
+            <w10:borderbottom type="single" width="8"/>
+            <w10:borderright type="single" width="8"/>
+          </v:shape>
+        </w:pict>
+      </w:r>
+      <w:r>
+        <w:t xml:space="preserve"> </w:t>
+      </w:r>
+      <w:r>
+        <w:pict>
+          <v:shape id="_x0000_i1036" type="#_x0000_t75" style="width:163pt;height:278.5pt" o:bordertopcolor="this" o:borderleftcolor="this" o:borderbottomcolor="this" o:borderrightcolor="this">
+            <v:imagedata r:id="rId20" o:title="Recent"/>
+            <w10:bordertop type="single" width="8"/>
+            <w10:borderleft type="single" width="8"/>
+            <w10:borderbottom type="single" width="8"/>
+            <w10:borderright type="single" width="8"/>
+          </v:shape>
+        </w:pict>
+      </w:r>
+    </w:p>
+    <w:p>
+      <w:pPr>
+        <w:spacing w:after="0"/>
+        <w:jc w:val="center"/>
+        <w:rPr>
+          <w:i/>
+          <w:color w:val="44546A" w:themeColor="text2"/>
+          <w:sz w:val="18"/>
+        </w:rPr>
+      </w:pPr>
+      <w:r>
+        <w:rPr>
+          <w:i/>
+          <w:color w:val="44546A" w:themeColor="text2"/>
+          <w:sz w:val="18"/>
+        </w:rPr>
+        <w:t>Izquierda: Pantalla con lista de traducciones disponibles para la expresión “Mala leche”</w:t>
+      </w:r>
+    </w:p>
+    <w:p>
+      <w:pPr>
+        <w:jc w:val="center"/>
+        <w:rPr>
+          <w:i/>
+          <w:color w:val="44546A" w:themeColor="text2"/>
+          <w:sz w:val="18"/>
+        </w:rPr>
+      </w:pPr>
+      <w:r>
+        <w:rPr>
+          <w:i/>
+          <w:color w:val="44546A" w:themeColor="text2"/>
+          <w:sz w:val="18"/>
+        </w:rPr>
+        <w:t>Derecha: Pantalla inicial de la funcionalidad de traducciones recientes</w:t>
+      </w:r>
+    </w:p>
+    <w:p>
+      <w:pPr>
+        <w:jc w:val="center"/>
+      </w:pPr>
+      <w:r>
+        <w:pict>
+          <v:shape id="_x0000_i1037" type="#_x0000_t75" style="width:198.35pt;height:345.05pt" o:bordertopcolor="this" o:borderleftcolor="this" o:borderbottomcolor="this" o:borderrightcolor="this">
+            <v:imagedata r:id="rId21" o:title="Scan1" croptop="4344f" cropbottom="1169f" cropleft="4962f" cropright="11843f"/>
+            <w10:bordertop type="single" width="8"/>
+            <w10:borderleft type="single" width="8"/>
+            <w10:borderbottom type="single" width="8"/>
+            <w10:borderright type="single" width="8"/>
+          </v:shape>
+        </w:pict>
+      </w:r>
+    </w:p>
+    <w:p>
+      <w:pPr>
+        <w:jc w:val="center"/>
+        <w:rPr>
+          <w:i/>
+          <w:color w:val="44546A" w:themeColor="text2"/>
+          <w:sz w:val="18"/>
+        </w:rPr>
+      </w:pPr>
+      <w:r>
+        <w:rPr>
+          <w:i/>
+          <w:color w:val="44546A" w:themeColor="text2"/>
+          <w:sz w:val="18"/>
+        </w:rPr>
+        <w:t xml:space="preserve">Diferentes pantallas de la aplicación inseridas en plantillas de móviles similares a la utilizada en el prototipo en </w:t>
+      </w:r>
+      <w:proofErr w:type="spellStart"/>
+      <w:r>
+        <w:rPr>
+          <w:i/>
+          <w:color w:val="44546A" w:themeColor="text2"/>
+          <w:sz w:val="18"/>
+        </w:rPr>
+        <w:t>Justinmind</w:t>
+      </w:r>
+      <w:proofErr w:type="spellEnd"/>
+    </w:p>
+    <w:p>
+      <w:pPr>
+        <w:jc w:val="center"/>
+      </w:pPr>
+      <w:r>
+        <w:lastRenderedPageBreak/>
+        <w:pict>
+          <v:shape id="_x0000_i1038" type="#_x0000_t75" style="width:192.25pt;height:340.3pt" o:bordertopcolor="this" o:borderleftcolor="this" o:borderbottomcolor="this" o:borderrightcolor="this">
+            <v:imagedata r:id="rId22" o:title="Scan2" croptop="3793f" cropleft="4379f" cropright="11751f"/>
+            <w10:bordertop type="single" width="8"/>
+            <w10:borderleft type="single" width="8"/>
+            <w10:borderbottom type="single" width="8"/>
+            <w10:borderright type="single" width="8"/>
+          </v:shape>
+        </w:pict>
+      </w:r>
+    </w:p>
+    <w:p>
+      <w:pPr>
+        <w:jc w:val="center"/>
+        <w:rPr>
+          <w:i/>
+          <w:color w:val="44546A" w:themeColor="text2"/>
+          <w:sz w:val="18"/>
+        </w:rPr>
+      </w:pPr>
+      <w:r>
+        <w:rPr>
+          <w:i/>
+          <w:color w:val="44546A" w:themeColor="text2"/>
+          <w:sz w:val="18"/>
+        </w:rPr>
+        <w:t>Más</w:t>
+      </w:r>
+      <w:r>
+        <w:rPr>
+          <w:i/>
+          <w:color w:val="44546A" w:themeColor="text2"/>
+          <w:sz w:val="18"/>
+        </w:rPr>
+        <w:t xml:space="preserve"> pantallas de la aplicación inseridas en plantillas de móviles similares a la utilizada en el prototipo en </w:t>
+      </w:r>
+      <w:proofErr w:type="spellStart"/>
+      <w:r>
+        <w:rPr>
+          <w:i/>
+          <w:color w:val="44546A" w:themeColor="text2"/>
+          <w:sz w:val="18"/>
+        </w:rPr>
+        <w:t>Justinmind</w:t>
+      </w:r>
+      <w:proofErr w:type="spellEnd"/>
+    </w:p>
+    <w:p>
+      <w:pPr>
+        <w:jc w:val="center"/>
+      </w:pPr>
+      <w:r>
+        <w:pict>
+          <v:shape id="_x0000_i1039" type="#_x0000_t75" style="width:258.1pt;height:293.45pt" o:bordertopcolor="this" o:borderleftcolor="this" o:borderbottomcolor="this" o:borderrightcolor="this">
+            <v:imagedata r:id="rId23" o:title="Scan3" croptop="4838f" cropbottom="9689f" cropleft="2363f"/>
+            <w10:bordertop type="single" width="8"/>
+            <w10:borderleft type="single" width="8"/>
+            <w10:borderbottom type="single" width="8"/>
+            <w10:borderright type="single" width="8"/>
+          </v:shape>
+        </w:pict>
+      </w:r>
+    </w:p>
+    <w:p>
+      <w:pPr>
+        <w:spacing w:after="0"/>
+        <w:jc w:val="center"/>
+        <w:rPr>
+          <w:i/>
+          <w:color w:val="44546A" w:themeColor="text2"/>
+          <w:sz w:val="18"/>
+        </w:rPr>
+      </w:pPr>
+      <w:r>
+        <w:rPr>
+          <w:i/>
+          <w:color w:val="44546A" w:themeColor="text2"/>
+          <w:sz w:val="18"/>
+        </w:rPr>
+        <w:t>Arriba: Plantillas de móviles mientras tanto sustituidas por las mostradas arriba</w:t>
+      </w:r>
+    </w:p>
+    <w:p>
+      <w:pPr>
+        <w:jc w:val="center"/>
+        <w:rPr>
+          <w:i/>
+          <w:color w:val="44546A" w:themeColor="text2"/>
+          <w:sz w:val="18"/>
+        </w:rPr>
+      </w:pPr>
+      <w:r>
+        <w:rPr>
+          <w:i/>
+          <w:color w:val="44546A" w:themeColor="text2"/>
+          <w:sz w:val="18"/>
+        </w:rPr>
+        <w:t>Abajo: Íconos y otros elementos utilizados en la aplicación</w:t>
+      </w:r>
+    </w:p>
+    <w:p>
+      <w:pPr>
+        <w:jc w:val="center"/>
+      </w:pPr>
+      <w:r>
+        <w:lastRenderedPageBreak/>
+        <w:pict>
+          <v:shape id="_x0000_i1040" type="#_x0000_t75" style="width:193.6pt;height:326.05pt" o:bordertopcolor="this" o:borderleftcolor="this" o:borderbottomcolor="this" o:borderrightcolor="this">
+            <v:imagedata r:id="rId24" o:title="theme1"/>
+            <w10:bordertop type="single" width="8"/>
+            <w10:borderleft type="single" width="8"/>
+            <w10:borderbottom type="single" width="8"/>
+            <w10:borderright type="single" width="8"/>
+          </v:shape>
+        </w:pict>
+      </w:r>
+      <w:r>
+        <w:t xml:space="preserve"> </w:t>
+      </w:r>
+      <w:r>
+        <w:pict>
+          <v:shape id="_x0000_i1041" type="#_x0000_t75" style="width:186.1pt;height:327.4pt" o:bordertopcolor="this" o:borderleftcolor="this" o:borderbottomcolor="this" o:borderrightcolor="this">
+            <v:imagedata r:id="rId25" o:title="theme3"/>
+            <w10:bordertop type="single" width="8"/>
+            <w10:borderleft type="single" width="8"/>
+            <w10:borderbottom type="single" width="8"/>
+            <w10:borderright type="single" width="8"/>
+          </v:shape>
+        </w:pict>
+      </w:r>
+    </w:p>
+    <w:p>
+      <w:pPr>
+        <w:spacing w:after="0"/>
+        <w:jc w:val="center"/>
+        <w:rPr>
+          <w:i/>
+          <w:color w:val="44546A" w:themeColor="text2"/>
+          <w:sz w:val="18"/>
+        </w:rPr>
+      </w:pPr>
+      <w:r>
+        <w:rPr>
+          <w:i/>
+          <w:color w:val="44546A" w:themeColor="text2"/>
+          <w:sz w:val="18"/>
+        </w:rPr>
+        <w:t>Izquierda: Pantalla con las palabras y expresiones disponibles para traducción dentro del tema “Comida”</w:t>
+      </w:r>
+    </w:p>
+    <w:p>
+      <w:pPr>
+        <w:jc w:val="center"/>
+        <w:rPr>
+          <w:i/>
+          <w:color w:val="44546A" w:themeColor="text2"/>
+          <w:sz w:val="18"/>
+        </w:rPr>
+      </w:pPr>
+      <w:r>
+        <w:rPr>
+          <w:i/>
+          <w:color w:val="44546A" w:themeColor="text2"/>
+          <w:sz w:val="18"/>
+        </w:rPr>
+        <w:t>Derecha: Pantalla de la traducción de “</w:t>
+      </w:r>
+      <w:r>
+        <w:rPr>
+          <w:i/>
+          <w:color w:val="44546A" w:themeColor="text2"/>
+          <w:sz w:val="18"/>
+          <w:lang w:val="en-GB"/>
+        </w:rPr>
+        <w:t>Can I see the menu</w:t>
+      </w:r>
+      <w:r>
+        <w:rPr>
+          <w:i/>
+          <w:color w:val="44546A" w:themeColor="text2"/>
+          <w:sz w:val="18"/>
+        </w:rPr>
+        <w:t>?” para español</w:t>
+      </w:r>
+    </w:p>
+    <w:p>
+      <w:pPr>
+        <w:jc w:val="center"/>
+      </w:pPr>
+      <w:r>
+        <w:pict>
+          <v:shape id="_x0000_i1042" type="#_x0000_t75" style="width:171.85pt;height:296.15pt" o:bordertopcolor="this" o:borderleftcolor="this" o:borderbottomcolor="this" o:borderrightcolor="this">
+            <v:imagedata r:id="rId26" o:title="themes"/>
+            <w10:bordertop type="single" width="8"/>
+            <w10:borderleft type="single" width="8"/>
+            <w10:borderbottom type="single" width="8"/>
+            <w10:borderright type="single" width="8"/>
+          </v:shape>
+        </w:pict>
+      </w:r>
+      <w:r>
+        <w:t xml:space="preserve"> </w:t>
+      </w:r>
+      <w:r>
+        <w:pict>
+          <v:shape id="_x0000_i1043" type="#_x0000_t75" style="width:175.9pt;height:296.15pt" o:bordertopcolor="this" o:borderleftcolor="this" o:borderbottomcolor="this" o:borderrightcolor="this">
+            <v:imagedata r:id="rId27" o:title="translation"/>
+            <w10:bordertop type="single" width="8"/>
+            <w10:borderleft type="single" width="8"/>
+            <w10:borderbottom type="single" width="8"/>
+            <w10:borderright type="single" width="8"/>
+          </v:shape>
+        </w:pict>
+      </w:r>
+    </w:p>
+    <w:p>
+      <w:pPr>
+        <w:spacing w:after="0"/>
+        <w:jc w:val="center"/>
+        <w:rPr>
+          <w:i/>
+          <w:color w:val="44546A" w:themeColor="text2"/>
+          <w:sz w:val="18"/>
+        </w:rPr>
+      </w:pPr>
+      <w:r>
+        <w:rPr>
+          <w:i/>
+          <w:color w:val="44546A" w:themeColor="text2"/>
+          <w:sz w:val="18"/>
+        </w:rPr>
+        <w:t>Izquierda: Pantalla inicial de la funcionalidad de traducción por temas</w:t>
+      </w:r>
+    </w:p>
+    <w:p>
+      <w:pPr>
+        <w:jc w:val="center"/>
+        <w:rPr>
+          <w:i/>
+          <w:color w:val="44546A" w:themeColor="text2"/>
+          <w:sz w:val="18"/>
+        </w:rPr>
+      </w:pPr>
+      <w:r>
+        <w:rPr>
+          <w:i/>
+          <w:color w:val="44546A" w:themeColor="text2"/>
+          <w:sz w:val="18"/>
+        </w:rPr>
+        <w:t>Derecha: Pantalla de la traducción de “Mala leche” para inglés</w:t>
       </w:r>
     </w:p>
     <w:p>
@@ -2788,13 +3397,14 @@
           <w:color w:val="auto"/>
         </w:rPr>
       </w:pPr>
-      <w:bookmarkStart w:id="6" w:name="_Toc534333918"/>
+      <w:bookmarkStart w:id="6" w:name="_Toc534402468"/>
       <w:r>
         <w:rPr>
           <w:rFonts w:asciiTheme="minorHAnsi" w:hAnsiTheme="minorHAnsi" w:cstheme="minorHAnsi"/>
           <w:b/>
           <w:color w:val="auto"/>
         </w:rPr>
+        <w:lastRenderedPageBreak/>
         <w:t>Prototipo en Justinmind de baja fidelidad</w:t>
       </w:r>
       <w:bookmarkEnd w:id="6"/>
@@ -2821,7 +3431,7 @@
                     <pic:cNvPicPr/>
                   </pic:nvPicPr>
                   <pic:blipFill>
-                    <a:blip r:embed="rId11"/>
+                    <a:blip r:embed="rId28"/>
                     <a:stretch>
                       <a:fillRect/>
                     </a:stretch>
@@ -2865,7 +3475,7 @@
                     <pic:cNvPicPr/>
                   </pic:nvPicPr>
                   <pic:blipFill>
-                    <a:blip r:embed="rId12"/>
+                    <a:blip r:embed="rId29"/>
                     <a:stretch>
                       <a:fillRect/>
                     </a:stretch>
@@ -2909,7 +3519,7 @@
                     <pic:cNvPicPr/>
                   </pic:nvPicPr>
                   <pic:blipFill>
-                    <a:blip r:embed="rId13"/>
+                    <a:blip r:embed="rId30"/>
                     <a:stretch>
                       <a:fillRect/>
                     </a:stretch>
@@ -2955,7 +3565,7 @@
                     <pic:cNvPicPr/>
                   </pic:nvPicPr>
                   <pic:blipFill>
-                    <a:blip r:embed="rId14"/>
+                    <a:blip r:embed="rId31"/>
                     <a:stretch>
                       <a:fillRect/>
                     </a:stretch>
@@ -2999,7 +3609,7 @@
                     <pic:cNvPicPr/>
                   </pic:nvPicPr>
                   <pic:blipFill>
-                    <a:blip r:embed="rId15"/>
+                    <a:blip r:embed="rId32"/>
                     <a:stretch>
                       <a:fillRect/>
                     </a:stretch>
@@ -3061,7 +3671,7 @@
           <w:color w:val="auto"/>
         </w:rPr>
       </w:pPr>
-      <w:bookmarkStart w:id="7" w:name="_Toc534333919"/>
+      <w:bookmarkStart w:id="7" w:name="_Toc534402469"/>
       <w:r>
         <w:rPr>
           <w:rFonts w:asciiTheme="minorHAnsi" w:hAnsiTheme="minorHAnsi" w:cstheme="minorHAnsi"/>
@@ -3085,7 +3695,7 @@
           <w:szCs w:val="28"/>
         </w:rPr>
       </w:pPr>
-      <w:bookmarkStart w:id="8" w:name="_Toc534333920"/>
+      <w:bookmarkStart w:id="8" w:name="_Toc534402470"/>
       <w:r>
         <w:rPr>
           <w:rFonts w:asciiTheme="minorHAnsi" w:hAnsiTheme="minorHAnsi" w:cstheme="minorHAnsi"/>
@@ -3114,7 +3724,7 @@
           <w:sz w:val="28"/>
         </w:rPr>
       </w:pPr>
-      <w:bookmarkStart w:id="9" w:name="_Toc534333921"/>
+      <w:bookmarkStart w:id="9" w:name="_Toc534402471"/>
       <w:r>
         <w:rPr>
           <w:rFonts w:asciiTheme="minorHAnsi" w:hAnsiTheme="minorHAnsi" w:cstheme="minorHAnsi"/>
@@ -3142,7 +3752,7 @@
           <w:sz w:val="28"/>
         </w:rPr>
       </w:pPr>
-      <w:bookmarkStart w:id="10" w:name="_Toc534333922"/>
+      <w:bookmarkStart w:id="10" w:name="_Toc534402472"/>
       <w:r>
         <w:rPr>
           <w:rFonts w:asciiTheme="minorHAnsi" w:hAnsiTheme="minorHAnsi" w:cstheme="minorHAnsi"/>
@@ -3170,7 +3780,7 @@
           <w:sz w:val="28"/>
         </w:rPr>
       </w:pPr>
-      <w:bookmarkStart w:id="11" w:name="_Toc534333923"/>
+      <w:bookmarkStart w:id="11" w:name="_Toc534402473"/>
       <w:r>
         <w:rPr>
           <w:rFonts w:asciiTheme="minorHAnsi" w:hAnsiTheme="minorHAnsi" w:cstheme="minorHAnsi"/>
@@ -3198,7 +3808,7 @@
           <w:sz w:val="28"/>
         </w:rPr>
       </w:pPr>
-      <w:bookmarkStart w:id="12" w:name="_Toc534333924"/>
+      <w:bookmarkStart w:id="12" w:name="_Toc534402474"/>
       <w:r>
         <w:rPr>
           <w:rFonts w:asciiTheme="minorHAnsi" w:hAnsiTheme="minorHAnsi" w:cstheme="minorHAnsi"/>
@@ -3407,7 +4017,7 @@
           <w:sz w:val="28"/>
         </w:rPr>
       </w:pPr>
-      <w:bookmarkStart w:id="13" w:name="_Toc534333925"/>
+      <w:bookmarkStart w:id="13" w:name="_Toc534402475"/>
       <w:r>
         <w:rPr>
           <w:rFonts w:asciiTheme="minorHAnsi" w:hAnsiTheme="minorHAnsi" w:cstheme="minorHAnsi"/>
@@ -3600,7 +4210,7 @@
           <w:sz w:val="28"/>
         </w:rPr>
       </w:pPr>
-      <w:bookmarkStart w:id="14" w:name="_Toc534333926"/>
+      <w:bookmarkStart w:id="14" w:name="_Toc534402476"/>
       <w:r>
         <w:rPr>
           <w:rFonts w:asciiTheme="minorHAnsi" w:hAnsiTheme="minorHAnsi" w:cstheme="minorHAnsi"/>
@@ -3649,7 +4259,7 @@
           <w:sz w:val="28"/>
         </w:rPr>
       </w:pPr>
-      <w:bookmarkStart w:id="15" w:name="_Toc534333927"/>
+      <w:bookmarkStart w:id="15" w:name="_Toc534402477"/>
       <w:r>
         <w:rPr>
           <w:rFonts w:asciiTheme="minorHAnsi" w:hAnsiTheme="minorHAnsi" w:cstheme="minorHAnsi"/>
@@ -3784,7 +4394,7 @@
           <w:sz w:val="28"/>
         </w:rPr>
       </w:pPr>
-      <w:bookmarkStart w:id="16" w:name="_Toc534333928"/>
+      <w:bookmarkStart w:id="16" w:name="_Toc534402478"/>
       <w:r>
         <w:rPr>
           <w:rFonts w:asciiTheme="minorHAnsi" w:hAnsiTheme="minorHAnsi" w:cstheme="minorHAnsi"/>
@@ -3840,7 +4450,7 @@
           <w:sz w:val="28"/>
         </w:rPr>
       </w:pPr>
-      <w:bookmarkStart w:id="17" w:name="_Toc534333929"/>
+      <w:bookmarkStart w:id="17" w:name="_Toc534402479"/>
       <w:r>
         <w:rPr>
           <w:rFonts w:asciiTheme="minorHAnsi" w:hAnsiTheme="minorHAnsi" w:cstheme="minorHAnsi"/>
@@ -3947,8 +4557,6 @@
         </w:rPr>
         <w:t xml:space="preserve"> Bar indican al usuario para que sirven las funcionalidades respectivas, aunque falte información sobre cómo hacer las tareas y lo que se puede hacer en la aplicación, lo que hay que corregir en próximas iteraciones. Información de la localización del usuario en la aplicación es dada a través de los títulos de las pantallas, distintos para cada una, lo que se puede considerar suficiente.</w:t>
       </w:r>
-      <w:bookmarkStart w:id="18" w:name="_GoBack"/>
-      <w:bookmarkEnd w:id="18"/>
     </w:p>
     <w:p>
       <w:pPr>
@@ -3961,7 +4569,7 @@
           <w:sz w:val="28"/>
         </w:rPr>
       </w:pPr>
-      <w:bookmarkStart w:id="19" w:name="_Toc534333930"/>
+      <w:bookmarkStart w:id="18" w:name="_Toc534402480"/>
       <w:r>
         <w:rPr>
           <w:rFonts w:asciiTheme="minorHAnsi" w:hAnsiTheme="minorHAnsi" w:cstheme="minorHAnsi"/>
@@ -3971,7 +4579,7 @@
         </w:rPr>
         <w:t>11 – Habilidades</w:t>
       </w:r>
-      <w:bookmarkEnd w:id="19"/>
+      <w:bookmarkEnd w:id="18"/>
     </w:p>
     <w:p>
       <w:r>
@@ -3989,7 +4597,7 @@
           <w:sz w:val="28"/>
         </w:rPr>
       </w:pPr>
-      <w:bookmarkStart w:id="20" w:name="_Toc534333931"/>
+      <w:bookmarkStart w:id="19" w:name="_Toc534402481"/>
       <w:r>
         <w:rPr>
           <w:rFonts w:asciiTheme="minorHAnsi" w:hAnsiTheme="minorHAnsi" w:cstheme="minorHAnsi"/>
@@ -3999,7 +4607,7 @@
         </w:rPr>
         <w:t>12 – Interacción agradable y respetuosa</w:t>
       </w:r>
-      <w:bookmarkEnd w:id="20"/>
+      <w:bookmarkEnd w:id="19"/>
     </w:p>
     <w:p>
       <w:r>
@@ -4017,7 +4625,7 @@
           <w:sz w:val="28"/>
         </w:rPr>
       </w:pPr>
-      <w:bookmarkStart w:id="21" w:name="_Toc534333932"/>
+      <w:bookmarkStart w:id="20" w:name="_Toc534402482"/>
       <w:r>
         <w:rPr>
           <w:rFonts w:asciiTheme="minorHAnsi" w:hAnsiTheme="minorHAnsi" w:cstheme="minorHAnsi"/>
@@ -4027,16 +4635,18 @@
         </w:rPr>
         <w:t>13 – Privacidad</w:t>
       </w:r>
+      <w:bookmarkEnd w:id="20"/>
+    </w:p>
+    <w:p>
+      <w:r>
+        <w:t>(TO DO)</w:t>
+      </w:r>
+      <w:bookmarkStart w:id="21" w:name="_GoBack"/>
       <w:bookmarkEnd w:id="21"/>
     </w:p>
-    <w:p>
-      <w:r>
-        <w:t>(TO DO)</w:t>
-      </w:r>
-    </w:p>
     <w:sectPr>
-      <w:headerReference w:type="default" r:id="rId16"/>
-      <w:footerReference w:type="default" r:id="rId17"/>
+      <w:headerReference w:type="default" r:id="rId33"/>
+      <w:footerReference w:type="default" r:id="rId34"/>
       <w:pgSz w:w="11906" w:h="16838" w:code="9"/>
       <w:pgMar w:top="1418" w:right="1701" w:bottom="1418" w:left="1701" w:header="709" w:footer="709" w:gutter="0"/>
       <w:pgNumType w:start="0"/>
@@ -4084,8 +4694,6 @@
     </w:r>
     <w:r>
       <w:tab/>
-    </w:r>
-    <w:r>
       <w:t>Habla Español</w:t>
     </w:r>
     <w:r>
@@ -4099,6 +4707,7 @@
           <w:docPartUnique/>
         </w:docPartObj>
       </w:sdtPr>
+      <w:sdtEndPr/>
       <w:sdtContent>
         <w:r>
           <w:fldChar w:fldCharType="begin"/>
@@ -4114,7 +4723,7 @@
             <w:noProof/>
             <w:lang w:val="pt-PT"/>
           </w:rPr>
-          <w:t>8</w:t>
+          <w:t>12</w:t>
         </w:r>
         <w:r>
           <w:fldChar w:fldCharType="end"/>
@@ -5167,7 +5776,7 @@
 </file>
 
 <file path=customXml/itemProps1.xml><?xml version="1.0" encoding="utf-8"?>
-<ds:datastoreItem xmlns:ds="http://schemas.openxmlformats.org/officeDocument/2006/customXml" ds:itemID="{2895D3E6-7FD7-4EDD-AB74-6A5ABCBCA371}">
+<ds:datastoreItem xmlns:ds="http://schemas.openxmlformats.org/officeDocument/2006/customXml" ds:itemID="{7446A918-D3C1-484A-8C5F-2204342C1EDE}">
   <ds:schemaRefs>
     <ds:schemaRef ds:uri="http://schemas.openxmlformats.org/officeDocument/2006/bibliography"/>
   </ds:schemaRefs>

</xml_diff>

<commit_message>
Diagrama HTA de la 1a iteración corregido
</commit_message>
<xml_diff>
--- a/Practica 3 - 1a iteracion/P3 1a iteracion.docx
+++ b/Practica 3 - 1a iteracion/P3 1a iteracion.docx
@@ -612,7 +612,7 @@
             </w:rPr>
             <w:fldChar w:fldCharType="separate"/>
           </w:r>
-          <w:hyperlink w:anchor="_Toc534416549" w:history="1">
+          <w:hyperlink w:anchor="_Toc534556879" w:history="1">
             <w:r>
               <w:rPr>
                 <w:rStyle w:val="Hiperligao"/>
@@ -641,7 +641,7 @@
                 <w:noProof/>
                 <w:webHidden/>
               </w:rPr>
-              <w:instrText xml:space="preserve"> PAGEREF _Toc534416549 \h </w:instrText>
+              <w:instrText xml:space="preserve"> PAGEREF _Toc534556879 \h </w:instrText>
             </w:r>
             <w:r>
               <w:rPr>
@@ -684,7 +684,7 @@
               <w:lang w:eastAsia="es-ES"/>
             </w:rPr>
           </w:pPr>
-          <w:hyperlink w:anchor="_Toc534416550" w:history="1">
+          <w:hyperlink w:anchor="_Toc534556880" w:history="1">
             <w:r>
               <w:rPr>
                 <w:rStyle w:val="Hiperligao"/>
@@ -713,7 +713,7 @@
                 <w:noProof/>
                 <w:webHidden/>
               </w:rPr>
-              <w:instrText xml:space="preserve"> PAGEREF _Toc534416550 \h </w:instrText>
+              <w:instrText xml:space="preserve"> PAGEREF _Toc534556880 \h </w:instrText>
             </w:r>
             <w:r>
               <w:rPr>
@@ -756,7 +756,7 @@
               <w:lang w:eastAsia="es-ES"/>
             </w:rPr>
           </w:pPr>
-          <w:hyperlink w:anchor="_Toc534416551" w:history="1">
+          <w:hyperlink w:anchor="_Toc534556881" w:history="1">
             <w:r>
               <w:rPr>
                 <w:rStyle w:val="Hiperligao"/>
@@ -785,7 +785,7 @@
                 <w:noProof/>
                 <w:webHidden/>
               </w:rPr>
-              <w:instrText xml:space="preserve"> PAGEREF _Toc534416551 \h </w:instrText>
+              <w:instrText xml:space="preserve"> PAGEREF _Toc534556881 \h </w:instrText>
             </w:r>
             <w:r>
               <w:rPr>
@@ -828,7 +828,7 @@
               <w:lang w:eastAsia="es-ES"/>
             </w:rPr>
           </w:pPr>
-          <w:hyperlink w:anchor="_Toc534416552" w:history="1">
+          <w:hyperlink w:anchor="_Toc534556882" w:history="1">
             <w:r>
               <w:rPr>
                 <w:rStyle w:val="Hiperligao"/>
@@ -857,7 +857,7 @@
                 <w:noProof/>
                 <w:webHidden/>
               </w:rPr>
-              <w:instrText xml:space="preserve"> PAGEREF _Toc534416552 \h </w:instrText>
+              <w:instrText xml:space="preserve"> PAGEREF _Toc534556882 \h </w:instrText>
             </w:r>
             <w:r>
               <w:rPr>
@@ -900,7 +900,7 @@
               <w:lang w:eastAsia="es-ES"/>
             </w:rPr>
           </w:pPr>
-          <w:hyperlink w:anchor="_Toc534416553" w:history="1">
+          <w:hyperlink w:anchor="_Toc534556883" w:history="1">
             <w:r>
               <w:rPr>
                 <w:rStyle w:val="Hiperligao"/>
@@ -929,7 +929,7 @@
                 <w:noProof/>
                 <w:webHidden/>
               </w:rPr>
-              <w:instrText xml:space="preserve"> PAGEREF _Toc534416553 \h </w:instrText>
+              <w:instrText xml:space="preserve"> PAGEREF _Toc534556883 \h </w:instrText>
             </w:r>
             <w:r>
               <w:rPr>
@@ -972,7 +972,7 @@
               <w:lang w:eastAsia="es-ES"/>
             </w:rPr>
           </w:pPr>
-          <w:hyperlink w:anchor="_Toc534416554" w:history="1">
+          <w:hyperlink w:anchor="_Toc534556884" w:history="1">
             <w:r>
               <w:rPr>
                 <w:rStyle w:val="Hiperligao"/>
@@ -1001,7 +1001,7 @@
                 <w:noProof/>
                 <w:webHidden/>
               </w:rPr>
-              <w:instrText xml:space="preserve"> PAGEREF _Toc534416554 \h </w:instrText>
+              <w:instrText xml:space="preserve"> PAGEREF _Toc534556884 \h </w:instrText>
             </w:r>
             <w:r>
               <w:rPr>
@@ -1044,7 +1044,7 @@
               <w:lang w:eastAsia="es-ES"/>
             </w:rPr>
           </w:pPr>
-          <w:hyperlink w:anchor="_Toc534416555" w:history="1">
+          <w:hyperlink w:anchor="_Toc534556885" w:history="1">
             <w:r>
               <w:rPr>
                 <w:rStyle w:val="Hiperligao"/>
@@ -1073,7 +1073,7 @@
                 <w:noProof/>
                 <w:webHidden/>
               </w:rPr>
-              <w:instrText xml:space="preserve"> PAGEREF _Toc534416555 \h </w:instrText>
+              <w:instrText xml:space="preserve"> PAGEREF _Toc534556885 \h </w:instrText>
             </w:r>
             <w:r>
               <w:rPr>
@@ -1116,7 +1116,7 @@
               <w:lang w:eastAsia="es-ES"/>
             </w:rPr>
           </w:pPr>
-          <w:hyperlink w:anchor="_Toc534416556" w:history="1">
+          <w:hyperlink w:anchor="_Toc534556886" w:history="1">
             <w:r>
               <w:rPr>
                 <w:rStyle w:val="Hiperligao"/>
@@ -1145,7 +1145,7 @@
                 <w:noProof/>
                 <w:webHidden/>
               </w:rPr>
-              <w:instrText xml:space="preserve"> PAGEREF _Toc534416556 \h </w:instrText>
+              <w:instrText xml:space="preserve"> PAGEREF _Toc534556886 \h </w:instrText>
             </w:r>
             <w:r>
               <w:rPr>
@@ -1188,7 +1188,7 @@
               <w:lang w:eastAsia="es-ES"/>
             </w:rPr>
           </w:pPr>
-          <w:hyperlink w:anchor="_Toc534416557" w:history="1">
+          <w:hyperlink w:anchor="_Toc534556887" w:history="1">
             <w:r>
               <w:rPr>
                 <w:rStyle w:val="Hiperligao"/>
@@ -1217,7 +1217,7 @@
                 <w:noProof/>
                 <w:webHidden/>
               </w:rPr>
-              <w:instrText xml:space="preserve"> PAGEREF _Toc534416557 \h </w:instrText>
+              <w:instrText xml:space="preserve"> PAGEREF _Toc534556887 \h </w:instrText>
             </w:r>
             <w:r>
               <w:rPr>
@@ -1260,7 +1260,7 @@
               <w:lang w:eastAsia="es-ES"/>
             </w:rPr>
           </w:pPr>
-          <w:hyperlink w:anchor="_Toc534416558" w:history="1">
+          <w:hyperlink w:anchor="_Toc534556888" w:history="1">
             <w:r>
               <w:rPr>
                 <w:rStyle w:val="Hiperligao"/>
@@ -1289,7 +1289,7 @@
                 <w:noProof/>
                 <w:webHidden/>
               </w:rPr>
-              <w:instrText xml:space="preserve"> PAGEREF _Toc534416558 \h </w:instrText>
+              <w:instrText xml:space="preserve"> PAGEREF _Toc534556888 \h </w:instrText>
             </w:r>
             <w:r>
               <w:rPr>
@@ -1332,25 +1332,15 @@
               <w:lang w:eastAsia="es-ES"/>
             </w:rPr>
           </w:pPr>
-          <w:hyperlink w:anchor="_Toc534416559" w:history="1">
+          <w:hyperlink w:anchor="_Toc534556889" w:history="1">
             <w:r>
               <w:rPr>
                 <w:rStyle w:val="Hiperligao"/>
                 <w:rFonts w:cstheme="minorHAnsi"/>
                 <w:b/>
                 <w:noProof/>
-                <w:lang w:val="en-GB"/>
-              </w:rPr>
-              <w:t xml:space="preserve">3 – </w:t>
-            </w:r>
-            <w:r>
-              <w:rPr>
-                <w:rStyle w:val="Hiperligao"/>
-                <w:rFonts w:cstheme="minorHAnsi"/>
-                <w:b/>
-                <w:noProof/>
-              </w:rPr>
-              <w:t>Control y libertad del usuario</w:t>
+              </w:rPr>
+              <w:t>3 – Control y libertad del usuario</w:t>
             </w:r>
             <w:r>
               <w:rPr>
@@ -1371,7 +1361,7 @@
                 <w:noProof/>
                 <w:webHidden/>
               </w:rPr>
-              <w:instrText xml:space="preserve"> PAGEREF _Toc534416559 \h </w:instrText>
+              <w:instrText xml:space="preserve"> PAGEREF _Toc534556889 \h </w:instrText>
             </w:r>
             <w:r>
               <w:rPr>
@@ -1414,25 +1404,15 @@
               <w:lang w:eastAsia="es-ES"/>
             </w:rPr>
           </w:pPr>
-          <w:hyperlink w:anchor="_Toc534416560" w:history="1">
+          <w:hyperlink w:anchor="_Toc534556890" w:history="1">
             <w:r>
               <w:rPr>
                 <w:rStyle w:val="Hiperligao"/>
                 <w:rFonts w:cstheme="minorHAnsi"/>
                 <w:b/>
                 <w:noProof/>
-                <w:lang w:val="en-GB"/>
-              </w:rPr>
-              <w:t xml:space="preserve">4 – </w:t>
-            </w:r>
-            <w:r>
-              <w:rPr>
-                <w:rStyle w:val="Hiperligao"/>
-                <w:rFonts w:cstheme="minorHAnsi"/>
-                <w:b/>
-                <w:noProof/>
-              </w:rPr>
-              <w:t>Consistencia y estándares</w:t>
+              </w:rPr>
+              <w:t>4 – Consistencia y estándares</w:t>
             </w:r>
             <w:r>
               <w:rPr>
@@ -1453,7 +1433,7 @@
                 <w:noProof/>
                 <w:webHidden/>
               </w:rPr>
-              <w:instrText xml:space="preserve"> PAGEREF _Toc534416560 \h </w:instrText>
+              <w:instrText xml:space="preserve"> PAGEREF _Toc534556890 \h </w:instrText>
             </w:r>
             <w:r>
               <w:rPr>
@@ -1496,7 +1476,7 @@
               <w:lang w:eastAsia="es-ES"/>
             </w:rPr>
           </w:pPr>
-          <w:hyperlink w:anchor="_Toc534416561" w:history="1">
+          <w:hyperlink w:anchor="_Toc534556891" w:history="1">
             <w:r>
               <w:rPr>
                 <w:rStyle w:val="Hiperligao"/>
@@ -1525,7 +1505,7 @@
                 <w:noProof/>
                 <w:webHidden/>
               </w:rPr>
-              <w:instrText xml:space="preserve"> PAGEREF _Toc534416561 \h </w:instrText>
+              <w:instrText xml:space="preserve"> PAGEREF _Toc534556891 \h </w:instrText>
             </w:r>
             <w:r>
               <w:rPr>
@@ -1568,7 +1548,7 @@
               <w:lang w:eastAsia="es-ES"/>
             </w:rPr>
           </w:pPr>
-          <w:hyperlink w:anchor="_Toc534416562" w:history="1">
+          <w:hyperlink w:anchor="_Toc534556892" w:history="1">
             <w:r>
               <w:rPr>
                 <w:rStyle w:val="Hiperligao"/>
@@ -1597,7 +1577,7 @@
                 <w:noProof/>
                 <w:webHidden/>
               </w:rPr>
-              <w:instrText xml:space="preserve"> PAGEREF _Toc534416562 \h </w:instrText>
+              <w:instrText xml:space="preserve"> PAGEREF _Toc534556892 \h </w:instrText>
             </w:r>
             <w:r>
               <w:rPr>
@@ -1640,7 +1620,7 @@
               <w:lang w:eastAsia="es-ES"/>
             </w:rPr>
           </w:pPr>
-          <w:hyperlink w:anchor="_Toc534416563" w:history="1">
+          <w:hyperlink w:anchor="_Toc534556893" w:history="1">
             <w:r>
               <w:rPr>
                 <w:rStyle w:val="Hiperligao"/>
@@ -1669,7 +1649,7 @@
                 <w:noProof/>
                 <w:webHidden/>
               </w:rPr>
-              <w:instrText xml:space="preserve"> PAGEREF _Toc534416563 \h </w:instrText>
+              <w:instrText xml:space="preserve"> PAGEREF _Toc534556893 \h </w:instrText>
             </w:r>
             <w:r>
               <w:rPr>
@@ -1712,7 +1692,7 @@
               <w:lang w:eastAsia="es-ES"/>
             </w:rPr>
           </w:pPr>
-          <w:hyperlink w:anchor="_Toc534416564" w:history="1">
+          <w:hyperlink w:anchor="_Toc534556894" w:history="1">
             <w:r>
               <w:rPr>
                 <w:rStyle w:val="Hiperligao"/>
@@ -1741,7 +1721,7 @@
                 <w:noProof/>
                 <w:webHidden/>
               </w:rPr>
-              <w:instrText xml:space="preserve"> PAGEREF _Toc534416564 \h </w:instrText>
+              <w:instrText xml:space="preserve"> PAGEREF _Toc534556894 \h </w:instrText>
             </w:r>
             <w:r>
               <w:rPr>
@@ -1784,7 +1764,7 @@
               <w:lang w:eastAsia="es-ES"/>
             </w:rPr>
           </w:pPr>
-          <w:hyperlink w:anchor="_Toc534416565" w:history="1">
+          <w:hyperlink w:anchor="_Toc534556895" w:history="1">
             <w:r>
               <w:rPr>
                 <w:rStyle w:val="Hiperligao"/>
@@ -1813,7 +1793,7 @@
                 <w:noProof/>
                 <w:webHidden/>
               </w:rPr>
-              <w:instrText xml:space="preserve"> PAGEREF _Toc534416565 \h </w:instrText>
+              <w:instrText xml:space="preserve"> PAGEREF _Toc534556895 \h </w:instrText>
             </w:r>
             <w:r>
               <w:rPr>
@@ -1856,7 +1836,7 @@
               <w:lang w:eastAsia="es-ES"/>
             </w:rPr>
           </w:pPr>
-          <w:hyperlink w:anchor="_Toc534416566" w:history="1">
+          <w:hyperlink w:anchor="_Toc534556896" w:history="1">
             <w:r>
               <w:rPr>
                 <w:rStyle w:val="Hiperligao"/>
@@ -1885,7 +1865,7 @@
                 <w:noProof/>
                 <w:webHidden/>
               </w:rPr>
-              <w:instrText xml:space="preserve"> PAGEREF _Toc534416566 \h </w:instrText>
+              <w:instrText xml:space="preserve"> PAGEREF _Toc534556896 \h </w:instrText>
             </w:r>
             <w:r>
               <w:rPr>
@@ -1928,7 +1908,7 @@
               <w:lang w:eastAsia="es-ES"/>
             </w:rPr>
           </w:pPr>
-          <w:hyperlink w:anchor="_Toc534416567" w:history="1">
+          <w:hyperlink w:anchor="_Toc534556897" w:history="1">
             <w:r>
               <w:rPr>
                 <w:rStyle w:val="Hiperligao"/>
@@ -1957,7 +1937,7 @@
                 <w:noProof/>
                 <w:webHidden/>
               </w:rPr>
-              <w:instrText xml:space="preserve"> PAGEREF _Toc534416567 \h </w:instrText>
+              <w:instrText xml:space="preserve"> PAGEREF _Toc534556897 \h </w:instrText>
             </w:r>
             <w:r>
               <w:rPr>
@@ -2000,7 +1980,7 @@
               <w:lang w:eastAsia="es-ES"/>
             </w:rPr>
           </w:pPr>
-          <w:hyperlink w:anchor="_Toc534416568" w:history="1">
+          <w:hyperlink w:anchor="_Toc534556898" w:history="1">
             <w:r>
               <w:rPr>
                 <w:rStyle w:val="Hiperligao"/>
@@ -2029,7 +2009,7 @@
                 <w:noProof/>
                 <w:webHidden/>
               </w:rPr>
-              <w:instrText xml:space="preserve"> PAGEREF _Toc534416568 \h </w:instrText>
+              <w:instrText xml:space="preserve"> PAGEREF _Toc534556898 \h </w:instrText>
             </w:r>
             <w:r>
               <w:rPr>
@@ -2072,7 +2052,7 @@
               <w:lang w:eastAsia="es-ES"/>
             </w:rPr>
           </w:pPr>
-          <w:hyperlink w:anchor="_Toc534416569" w:history="1">
+          <w:hyperlink w:anchor="_Toc534556899" w:history="1">
             <w:r>
               <w:rPr>
                 <w:rStyle w:val="Hiperligao"/>
@@ -2101,7 +2081,7 @@
                 <w:noProof/>
                 <w:webHidden/>
               </w:rPr>
-              <w:instrText xml:space="preserve"> PAGEREF _Toc534416569 \h </w:instrText>
+              <w:instrText xml:space="preserve"> PAGEREF _Toc534556899 \h </w:instrText>
             </w:r>
             <w:r>
               <w:rPr>
@@ -2279,7 +2259,7 @@
           <w:color w:val="auto"/>
         </w:rPr>
       </w:pPr>
-      <w:bookmarkStart w:id="0" w:name="_Toc534416549"/>
+      <w:bookmarkStart w:id="0" w:name="_Toc534556879"/>
       <w:r>
         <w:rPr>
           <w:rFonts w:asciiTheme="minorHAnsi" w:hAnsiTheme="minorHAnsi" w:cstheme="minorHAnsi"/>
@@ -2644,7 +2624,7 @@
           <w:color w:val="auto"/>
         </w:rPr>
       </w:pPr>
-      <w:bookmarkStart w:id="1" w:name="_Toc534416550"/>
+      <w:bookmarkStart w:id="1" w:name="_Toc534556880"/>
       <w:r>
         <w:rPr>
           <w:rFonts w:asciiTheme="minorHAnsi" w:hAnsiTheme="minorHAnsi" w:cstheme="minorHAnsi"/>
@@ -2653,7 +2633,9 @@
         </w:rPr>
         <w:t>Arquitectura de la información</w:t>
       </w:r>
+      <w:bookmarkStart w:id="2" w:name="_GoBack"/>
       <w:bookmarkEnd w:id="1"/>
+      <w:bookmarkEnd w:id="2"/>
     </w:p>
     <w:p>
       <w:pPr>
@@ -2666,7 +2648,7 @@
           <w:sz w:val="28"/>
         </w:rPr>
       </w:pPr>
-      <w:bookmarkStart w:id="2" w:name="_Toc534416551"/>
+      <w:bookmarkStart w:id="3" w:name="_Toc534556881"/>
       <w:r>
         <w:rPr>
           <w:rFonts w:asciiTheme="minorHAnsi" w:hAnsiTheme="minorHAnsi" w:cstheme="minorHAnsi"/>
@@ -2676,7 +2658,7 @@
         </w:rPr>
         <w:t>Diagrama HTA</w:t>
       </w:r>
-      <w:bookmarkEnd w:id="2"/>
+      <w:bookmarkEnd w:id="3"/>
     </w:p>
     <w:p>
       <w:r>
@@ -2700,7 +2682,7 @@
             <v:path o:extrusionok="f" gradientshapeok="t" o:connecttype="rect"/>
             <o:lock v:ext="edit" aspectratio="t"/>
           </v:shapetype>
-          <v:shape id="_x0000_i1025" type="#_x0000_t75" style="width:424.55pt;height:222.1pt" o:bordertopcolor="this" o:borderleftcolor="this" o:borderbottomcolor="this" o:borderrightcolor="this">
+          <v:shape id="_x0000_i1043" type="#_x0000_t75" style="width:424.55pt;height:222.1pt" o:bordertopcolor="this" o:borderleftcolor="this" o:borderbottomcolor="this" o:borderrightcolor="this">
             <v:imagedata r:id="rId8" o:title="HTA Diagram"/>
             <w10:bordertop type="single" width="8"/>
             <w10:borderleft type="single" width="8"/>
@@ -2721,7 +2703,7 @@
           <w:sz w:val="28"/>
         </w:rPr>
       </w:pPr>
-      <w:bookmarkStart w:id="3" w:name="_Toc534416552"/>
+      <w:bookmarkStart w:id="4" w:name="_Toc534556882"/>
       <w:r>
         <w:rPr>
           <w:rFonts w:asciiTheme="minorHAnsi" w:hAnsiTheme="minorHAnsi" w:cstheme="minorHAnsi"/>
@@ -2732,12 +2714,12 @@
         <w:lastRenderedPageBreak/>
         <w:t>Diagrama de Conceptos</w:t>
       </w:r>
-      <w:bookmarkEnd w:id="3"/>
+      <w:bookmarkEnd w:id="4"/>
     </w:p>
     <w:p>
       <w:r>
         <w:pict>
-          <v:shape id="_x0000_i1026" type="#_x0000_t75" style="width:424.55pt;height:292.75pt" o:bordertopcolor="this" o:borderleftcolor="this" o:borderbottomcolor="this" o:borderrightcolor="this">
+          <v:shape id="_x0000_i1025" type="#_x0000_t75" style="width:424.55pt;height:292.75pt" o:bordertopcolor="this" o:borderleftcolor="this" o:borderbottomcolor="this" o:borderrightcolor="this">
             <v:imagedata r:id="rId9" o:title="Concept_Diagram"/>
             <w10:bordertop type="single" width="8"/>
             <w10:borderleft type="single" width="8"/>
@@ -2757,7 +2739,7 @@
           <w:color w:val="auto"/>
         </w:rPr>
       </w:pPr>
-      <w:bookmarkStart w:id="4" w:name="_Toc534416553"/>
+      <w:bookmarkStart w:id="5" w:name="_Toc534556883"/>
       <w:r>
         <w:rPr>
           <w:rFonts w:asciiTheme="minorHAnsi" w:hAnsiTheme="minorHAnsi" w:cstheme="minorHAnsi"/>
@@ -2766,12 +2748,12 @@
         </w:rPr>
         <w:t>Diagrama de Wireflows</w:t>
       </w:r>
-      <w:bookmarkEnd w:id="4"/>
+      <w:bookmarkEnd w:id="5"/>
     </w:p>
     <w:p>
       <w:r>
         <w:pict>
-          <v:shape id="_x0000_i1027" type="#_x0000_t75" style="width:424.55pt;height:269pt" o:bordertopcolor="this" o:borderleftcolor="this" o:borderbottomcolor="this" o:borderrightcolor="this">
+          <v:shape id="_x0000_i1026" type="#_x0000_t75" style="width:424.55pt;height:269pt" o:bordertopcolor="this" o:borderleftcolor="this" o:borderbottomcolor="this" o:borderrightcolor="this">
             <v:imagedata r:id="rId10" o:title="wireflow_diagram"/>
             <w10:bordertop type="single" width="8"/>
             <w10:borderleft type="single" width="8"/>
@@ -2794,7 +2776,7 @@
           <w:color w:val="auto"/>
         </w:rPr>
       </w:pPr>
-      <w:bookmarkStart w:id="5" w:name="_Toc534416554"/>
+      <w:bookmarkStart w:id="6" w:name="_Toc534556884"/>
       <w:r>
         <w:rPr>
           <w:rFonts w:asciiTheme="minorHAnsi" w:hAnsiTheme="minorHAnsi" w:cstheme="minorHAnsi"/>
@@ -2804,7 +2786,7 @@
         <w:lastRenderedPageBreak/>
         <w:t>Bocetos</w:t>
       </w:r>
-      <w:bookmarkEnd w:id="5"/>
+      <w:bookmarkEnd w:id="6"/>
     </w:p>
     <w:p>
       <w:pPr>
@@ -2812,7 +2794,7 @@
       </w:pPr>
       <w:r>
         <w:pict>
-          <v:shape id="_x0000_i1028" type="#_x0000_t75" style="width:90.35pt;height:36pt" o:bordertopcolor="this" o:borderleftcolor="this" o:borderbottomcolor="this" o:borderrightcolor="this">
+          <v:shape id="_x0000_i1027" type="#_x0000_t75" style="width:90.35pt;height:36pt" o:bordertopcolor="this" o:borderleftcolor="this" o:borderbottomcolor="this" o:borderrightcolor="this">
             <v:imagedata r:id="rId11" o:title="eng"/>
             <w10:bordertop type="single" width="8"/>
             <w10:borderleft type="single" width="8"/>
@@ -2826,7 +2808,7 @@
       </w:r>
       <w:r>
         <w:pict>
-          <v:shape id="_x0000_i1029" type="#_x0000_t75" style="width:91pt;height:36.7pt" o:bordertopcolor="this" o:borderleftcolor="this" o:borderbottomcolor="this" o:borderrightcolor="this">
+          <v:shape id="_x0000_i1028" type="#_x0000_t75" style="width:91pt;height:36.7pt" o:bordertopcolor="this" o:borderleftcolor="this" o:borderbottomcolor="this" o:borderrightcolor="this">
             <v:imagedata r:id="rId12" o:title="esp"/>
             <w10:bordertop type="single" width="8"/>
             <w10:borderleft type="single" width="8"/>
@@ -2900,7 +2882,7 @@
       </w:r>
       <w:r>
         <w:pict>
-          <v:shape id="_x0000_i1030" type="#_x0000_t75" style="width:233pt;height:61.15pt" o:bordertopcolor="this" o:borderleftcolor="this" o:borderbottomcolor="this" o:borderrightcolor="this">
+          <v:shape id="_x0000_i1029" type="#_x0000_t75" style="width:233pt;height:61.15pt" o:bordertopcolor="this" o:borderleftcolor="this" o:borderbottomcolor="this" o:borderrightcolor="this">
             <v:imagedata r:id="rId14" o:title="mala_leche_search"/>
             <w10:bordertop type="single" width="8"/>
             <w10:borderleft type="single" width="8"/>
@@ -2914,7 +2896,7 @@
       </w:r>
       <w:r>
         <w:pict>
-          <v:shape id="_x0000_i1031" type="#_x0000_t75" style="width:190.2pt;height:118.2pt" o:bordertopcolor="this" o:borderleftcolor="this" o:borderbottomcolor="this" o:borderrightcolor="this">
+          <v:shape id="_x0000_i1030" type="#_x0000_t75" style="width:190.2pt;height:118.2pt" o:bordertopcolor="this" o:borderleftcolor="this" o:borderbottomcolor="this" o:borderrightcolor="this">
             <v:imagedata r:id="rId15" o:title="not_found"/>
             <w10:bordertop type="single" width="8"/>
             <w10:borderleft type="single" width="8"/>
@@ -2928,7 +2910,7 @@
       </w:r>
       <w:r>
         <w:pict>
-          <v:shape id="_x0000_i1032" type="#_x0000_t75" style="width:50.95pt;height:118.85pt" o:bordertopcolor="this" o:borderleftcolor="this" o:borderbottomcolor="this" o:borderrightcolor="this">
+          <v:shape id="_x0000_i1031" type="#_x0000_t75" style="width:50.95pt;height:118.85pt" o:bordertopcolor="this" o:borderleftcolor="this" o:borderbottomcolor="this" o:borderrightcolor="this">
             <v:imagedata r:id="rId16" o:title="lang_list"/>
             <w10:bordertop type="single" width="8"/>
             <w10:borderleft type="single" width="8"/>
@@ -3000,7 +2982,7 @@
       </w:pPr>
       <w:r>
         <w:pict>
-          <v:shape id="_x0000_i1033" type="#_x0000_t75" style="width:203.1pt;height:345.75pt" o:bordertopcolor="this" o:borderleftcolor="this" o:borderbottomcolor="this" o:borderrightcolor="this">
+          <v:shape id="_x0000_i1032" type="#_x0000_t75" style="width:203.1pt;height:345.75pt" o:bordertopcolor="this" o:borderleftcolor="this" o:borderbottomcolor="this" o:borderrightcolor="this">
             <v:imagedata r:id="rId17" o:title="favorites"/>
             <w10:bordertop type="single" width="8"/>
             <w10:borderleft type="single" width="8"/>
@@ -3014,7 +2996,7 @@
       </w:r>
       <w:r>
         <w:pict>
-          <v:shape id="_x0000_i1034" type="#_x0000_t75" style="width:203.1pt;height:346.4pt" o:bordertopcolor="this" o:borderleftcolor="this" o:borderbottomcolor="this" o:borderrightcolor="this">
+          <v:shape id="_x0000_i1033" type="#_x0000_t75" style="width:203.1pt;height:346.4pt" o:bordertopcolor="this" o:borderleftcolor="this" o:borderbottomcolor="this" o:borderrightcolor="this">
             <v:imagedata r:id="rId18" o:title="Home_page1"/>
             <w10:bordertop type="single" width="8"/>
             <w10:borderleft type="single" width="8"/>
@@ -3068,7 +3050,7 @@
       <w:r>
         <w:lastRenderedPageBreak/>
         <w:pict>
-          <v:shape id="_x0000_i1035" type="#_x0000_t75" style="width:161.65pt;height:277.15pt" o:bordertopcolor="this" o:borderleftcolor="this" o:borderbottomcolor="this" o:borderrightcolor="this">
+          <v:shape id="_x0000_i1034" type="#_x0000_t75" style="width:161.65pt;height:277.15pt" o:bordertopcolor="this" o:borderleftcolor="this" o:borderbottomcolor="this" o:borderrightcolor="this">
             <v:imagedata r:id="rId19" o:title="Home_page2"/>
             <w10:bordertop type="single" width="8"/>
             <w10:borderleft type="single" width="8"/>
@@ -3082,7 +3064,7 @@
       </w:r>
       <w:r>
         <w:pict>
-          <v:shape id="_x0000_i1036" type="#_x0000_t75" style="width:163pt;height:278.5pt" o:bordertopcolor="this" o:borderleftcolor="this" o:borderbottomcolor="this" o:borderrightcolor="this">
+          <v:shape id="_x0000_i1035" type="#_x0000_t75" style="width:163pt;height:278.5pt" o:bordertopcolor="this" o:borderleftcolor="this" o:borderbottomcolor="this" o:borderrightcolor="this">
             <v:imagedata r:id="rId20" o:title="Recent"/>
             <w10:bordertop type="single" width="8"/>
             <w10:borderleft type="single" width="8"/>
@@ -3135,7 +3117,7 @@
       </w:pPr>
       <w:r>
         <w:pict>
-          <v:shape id="_x0000_i1037" type="#_x0000_t75" style="width:197pt;height:342.35pt" o:bordertopcolor="this" o:borderleftcolor="this" o:borderbottomcolor="this" o:borderrightcolor="this">
+          <v:shape id="_x0000_i1036" type="#_x0000_t75" style="width:197pt;height:342.35pt" o:bordertopcolor="this" o:borderleftcolor="this" o:borderbottomcolor="this" o:borderrightcolor="this">
             <v:imagedata r:id="rId21" o:title="Scan1" croptop="4344f" cropbottom="1169f" cropleft="4962f" cropright="11843f"/>
             <w10:bordertop type="single" width="8"/>
             <w10:borderleft type="single" width="8"/>
@@ -3180,7 +3162,7 @@
       <w:r>
         <w:lastRenderedPageBreak/>
         <w:pict>
-          <v:shape id="_x0000_i1038" type="#_x0000_t75" style="width:192.25pt;height:340.3pt" o:bordertopcolor="this" o:borderleftcolor="this" o:borderbottomcolor="this" o:borderrightcolor="this">
+          <v:shape id="_x0000_i1037" type="#_x0000_t75" style="width:192.25pt;height:340.3pt" o:bordertopcolor="this" o:borderleftcolor="this" o:borderbottomcolor="this" o:borderrightcolor="this">
             <v:imagedata r:id="rId22" o:title="Scan2" croptop="3793f" cropleft="4379f" cropright="11751f"/>
             <w10:bordertop type="single" width="8"/>
             <w10:borderleft type="single" width="8"/>
@@ -3232,7 +3214,7 @@
       </w:pPr>
       <w:r>
         <w:pict>
-          <v:shape id="_x0000_i1039" type="#_x0000_t75" style="width:258.1pt;height:293.45pt" o:bordertopcolor="this" o:borderleftcolor="this" o:borderbottomcolor="this" o:borderrightcolor="this">
+          <v:shape id="_x0000_i1038" type="#_x0000_t75" style="width:258.1pt;height:293.45pt" o:bordertopcolor="this" o:borderleftcolor="this" o:borderbottomcolor="this" o:borderrightcolor="this">
             <v:imagedata r:id="rId23" o:title="Scan3" croptop="4838f" cropbottom="9689f" cropleft="2363f"/>
             <w10:bordertop type="single" width="8"/>
             <w10:borderleft type="single" width="8"/>
@@ -3286,7 +3268,7 @@
       <w:r>
         <w:lastRenderedPageBreak/>
         <w:pict>
-          <v:shape id="_x0000_i1040" type="#_x0000_t75" style="width:193.6pt;height:326.05pt" o:bordertopcolor="this" o:borderleftcolor="this" o:borderbottomcolor="this" o:borderrightcolor="this">
+          <v:shape id="_x0000_i1039" type="#_x0000_t75" style="width:193.6pt;height:326.05pt" o:bordertopcolor="this" o:borderleftcolor="this" o:borderbottomcolor="this" o:borderrightcolor="this">
             <v:imagedata r:id="rId24" o:title="theme1"/>
             <w10:bordertop type="single" width="8"/>
             <w10:borderleft type="single" width="8"/>
@@ -3300,7 +3282,7 @@
       </w:r>
       <w:r>
         <w:pict>
-          <v:shape id="_x0000_i1041" type="#_x0000_t75" style="width:186.1pt;height:327.4pt" o:bordertopcolor="this" o:borderleftcolor="this" o:borderbottomcolor="this" o:borderrightcolor="this">
+          <v:shape id="_x0000_i1040" type="#_x0000_t75" style="width:186.1pt;height:327.4pt" o:bordertopcolor="this" o:borderleftcolor="this" o:borderbottomcolor="this" o:borderrightcolor="this">
             <v:imagedata r:id="rId25" o:title="theme3"/>
             <w10:bordertop type="single" width="8"/>
             <w10:borderleft type="single" width="8"/>
@@ -3415,7 +3397,7 @@
       </w:pPr>
       <w:r>
         <w:pict>
-          <v:shape id="_x0000_i1042" type="#_x0000_t75" style="width:170.5pt;height:294.1pt" o:bordertopcolor="this" o:borderleftcolor="this" o:borderbottomcolor="this" o:borderrightcolor="this">
+          <v:shape id="_x0000_i1041" type="#_x0000_t75" style="width:170.5pt;height:294.1pt" o:bordertopcolor="this" o:borderleftcolor="this" o:borderbottomcolor="this" o:borderrightcolor="this">
             <v:imagedata r:id="rId26" o:title="themes"/>
             <w10:bordertop type="single" width="8"/>
             <w10:borderleft type="single" width="8"/>
@@ -3429,7 +3411,7 @@
       </w:r>
       <w:r>
         <w:pict>
-          <v:shape id="_x0000_i1043" type="#_x0000_t75" style="width:175.25pt;height:294.8pt" o:bordertopcolor="this" o:borderleftcolor="this" o:borderbottomcolor="this" o:borderrightcolor="this">
+          <v:shape id="_x0000_i1042" type="#_x0000_t75" style="width:175.25pt;height:294.8pt" o:bordertopcolor="this" o:borderleftcolor="this" o:borderbottomcolor="this" o:borderrightcolor="this">
             <v:imagedata r:id="rId27" o:title="translation"/>
             <w10:bordertop type="single" width="8"/>
             <w10:borderleft type="single" width="8"/>
@@ -3486,7 +3468,7 @@
           <w:color w:val="auto"/>
         </w:rPr>
       </w:pPr>
-      <w:bookmarkStart w:id="6" w:name="_Toc534416555"/>
+      <w:bookmarkStart w:id="7" w:name="_Toc534556885"/>
       <w:r>
         <w:rPr>
           <w:rFonts w:asciiTheme="minorHAnsi" w:hAnsiTheme="minorHAnsi" w:cstheme="minorHAnsi"/>
@@ -3496,7 +3478,7 @@
         <w:lastRenderedPageBreak/>
         <w:t>Prototipo en Justinmind de baja fidelidad</w:t>
       </w:r>
-      <w:bookmarkEnd w:id="6"/>
+      <w:bookmarkEnd w:id="7"/>
     </w:p>
     <w:p>
       <w:r>
@@ -3760,7 +3742,7 @@
           <w:color w:val="auto"/>
         </w:rPr>
       </w:pPr>
-      <w:bookmarkStart w:id="7" w:name="_Toc534416556"/>
+      <w:bookmarkStart w:id="8" w:name="_Toc534556886"/>
       <w:r>
         <w:rPr>
           <w:rFonts w:asciiTheme="minorHAnsi" w:hAnsiTheme="minorHAnsi" w:cstheme="minorHAnsi"/>
@@ -3770,7 +3752,7 @@
         <w:lastRenderedPageBreak/>
         <w:t>Evaluación heurística</w:t>
       </w:r>
-      <w:bookmarkEnd w:id="7"/>
+      <w:bookmarkEnd w:id="8"/>
     </w:p>
     <w:p>
       <w:pPr>
@@ -3784,7 +3766,7 @@
           <w:szCs w:val="28"/>
         </w:rPr>
       </w:pPr>
-      <w:bookmarkStart w:id="8" w:name="_Toc534416557"/>
+      <w:bookmarkStart w:id="9" w:name="_Toc534556887"/>
       <w:r>
         <w:rPr>
           <w:rFonts w:asciiTheme="minorHAnsi" w:hAnsiTheme="minorHAnsi" w:cstheme="minorHAnsi"/>
@@ -3795,7 +3777,7 @@
         </w:rPr>
         <w:t>1 – Visibilidad del estado del sistema</w:t>
       </w:r>
-      <w:bookmarkEnd w:id="8"/>
+      <w:bookmarkEnd w:id="9"/>
     </w:p>
     <w:p>
       <w:pPr>
@@ -3886,7 +3868,7 @@
           <w:sz w:val="28"/>
         </w:rPr>
       </w:pPr>
-      <w:bookmarkStart w:id="9" w:name="_Toc534416558"/>
+      <w:bookmarkStart w:id="10" w:name="_Toc534556888"/>
       <w:r>
         <w:rPr>
           <w:rFonts w:asciiTheme="minorHAnsi" w:hAnsiTheme="minorHAnsi" w:cstheme="minorHAnsi"/>
@@ -3896,7 +3878,7 @@
         </w:rPr>
         <w:t>2 – Correspondencia entre el sistema y el mundo real</w:t>
       </w:r>
-      <w:bookmarkEnd w:id="9"/>
+      <w:bookmarkEnd w:id="10"/>
     </w:p>
     <w:p>
       <w:pPr>
@@ -4050,14 +4032,13 @@
           <w:sz w:val="28"/>
         </w:rPr>
       </w:pPr>
-      <w:bookmarkStart w:id="10" w:name="_Toc534416559"/>
+      <w:bookmarkStart w:id="11" w:name="_Toc534556889"/>
       <w:r>
         <w:rPr>
           <w:rFonts w:asciiTheme="minorHAnsi" w:hAnsiTheme="minorHAnsi" w:cstheme="minorHAnsi"/>
           <w:b/>
           <w:color w:val="auto"/>
           <w:sz w:val="28"/>
-          <w:lang w:val="en-GB"/>
         </w:rPr>
         <w:t xml:space="preserve">3 – </w:t>
       </w:r>
@@ -4070,7 +4051,7 @@
         </w:rPr>
         <w:t>Control y libertad del usuario</w:t>
       </w:r>
-      <w:bookmarkEnd w:id="10"/>
+      <w:bookmarkEnd w:id="11"/>
     </w:p>
     <w:p>
       <w:pPr>
@@ -4191,17 +4172,15 @@
           <w:b/>
           <w:color w:val="auto"/>
           <w:sz w:val="28"/>
-          <w:lang w:val="en-GB"/>
-        </w:rPr>
-      </w:pPr>
-      <w:bookmarkStart w:id="11" w:name="_Toc534416560"/>
+        </w:rPr>
+      </w:pPr>
+      <w:bookmarkStart w:id="12" w:name="_Toc534556890"/>
       <w:r>
         <w:rPr>
           <w:rFonts w:asciiTheme="minorHAnsi" w:hAnsiTheme="minorHAnsi" w:cstheme="minorHAnsi"/>
           <w:b/>
           <w:color w:val="auto"/>
           <w:sz w:val="28"/>
-          <w:lang w:val="en-GB"/>
         </w:rPr>
         <w:t xml:space="preserve">4 – </w:t>
       </w:r>
@@ -4214,7 +4193,7 @@
         </w:rPr>
         <w:t>Consistencia y estándares</w:t>
       </w:r>
-      <w:bookmarkEnd w:id="11"/>
+      <w:bookmarkEnd w:id="12"/>
     </w:p>
     <w:p>
       <w:pPr>
@@ -4363,7 +4342,7 @@
           <w:sz w:val="28"/>
         </w:rPr>
       </w:pPr>
-      <w:bookmarkStart w:id="12" w:name="_Toc534416561"/>
+      <w:bookmarkStart w:id="13" w:name="_Toc534556891"/>
       <w:r>
         <w:rPr>
           <w:rFonts w:asciiTheme="minorHAnsi" w:hAnsiTheme="minorHAnsi" w:cstheme="minorHAnsi"/>
@@ -4373,7 +4352,7 @@
         </w:rPr>
         <w:t>5 – Prevención de errores</w:t>
       </w:r>
-      <w:bookmarkEnd w:id="12"/>
+      <w:bookmarkEnd w:id="13"/>
     </w:p>
     <w:p>
       <w:pPr>
@@ -4579,7 +4558,7 @@
           <w:sz w:val="28"/>
         </w:rPr>
       </w:pPr>
-      <w:bookmarkStart w:id="13" w:name="_Toc534416562"/>
+      <w:bookmarkStart w:id="14" w:name="_Toc534556892"/>
       <w:r>
         <w:rPr>
           <w:rFonts w:asciiTheme="minorHAnsi" w:hAnsiTheme="minorHAnsi" w:cstheme="minorHAnsi"/>
@@ -4589,7 +4568,7 @@
         </w:rPr>
         <w:t>6 – Reconocimiento antes que recuerdo</w:t>
       </w:r>
-      <w:bookmarkEnd w:id="13"/>
+      <w:bookmarkEnd w:id="14"/>
     </w:p>
     <w:p>
       <w:pPr>
@@ -4771,7 +4750,7 @@
           <w:sz w:val="28"/>
         </w:rPr>
       </w:pPr>
-      <w:bookmarkStart w:id="14" w:name="_Toc534416563"/>
+      <w:bookmarkStart w:id="15" w:name="_Toc534556893"/>
       <w:r>
         <w:rPr>
           <w:rFonts w:asciiTheme="minorHAnsi" w:hAnsiTheme="minorHAnsi" w:cstheme="minorHAnsi"/>
@@ -4781,7 +4760,7 @@
         </w:rPr>
         <w:t>7 – Flexibilidad y eficiencia de uso</w:t>
       </w:r>
-      <w:bookmarkEnd w:id="14"/>
+      <w:bookmarkEnd w:id="15"/>
     </w:p>
     <w:p>
       <w:pPr>
@@ -4827,7 +4806,7 @@
           <w:sz w:val="28"/>
         </w:rPr>
       </w:pPr>
-      <w:bookmarkStart w:id="15" w:name="_Toc534416564"/>
+      <w:bookmarkStart w:id="16" w:name="_Toc534556894"/>
       <w:r>
         <w:rPr>
           <w:rFonts w:asciiTheme="minorHAnsi" w:hAnsiTheme="minorHAnsi" w:cstheme="minorHAnsi"/>
@@ -4837,7 +4816,7 @@
         </w:rPr>
         <w:t>8 – Estética y diseño minimalista</w:t>
       </w:r>
-      <w:bookmarkEnd w:id="15"/>
+      <w:bookmarkEnd w:id="16"/>
     </w:p>
     <w:p>
       <w:pPr>
@@ -4961,7 +4940,7 @@
           <w:sz w:val="28"/>
         </w:rPr>
       </w:pPr>
-      <w:bookmarkStart w:id="16" w:name="_Toc534416565"/>
+      <w:bookmarkStart w:id="17" w:name="_Toc534556895"/>
       <w:r>
         <w:rPr>
           <w:rFonts w:asciiTheme="minorHAnsi" w:hAnsiTheme="minorHAnsi" w:cstheme="minorHAnsi"/>
@@ -4981,7 +4960,7 @@
         </w:rPr>
         <w:t>Ayudar a los usuarios a reconocer, diagnosticar y recuperarse de errores</w:t>
       </w:r>
-      <w:bookmarkEnd w:id="16"/>
+      <w:bookmarkEnd w:id="17"/>
     </w:p>
     <w:p>
       <w:pPr>
@@ -5024,7 +5003,7 @@
           <w:sz w:val="28"/>
         </w:rPr>
       </w:pPr>
-      <w:bookmarkStart w:id="17" w:name="_Toc534416566"/>
+      <w:bookmarkStart w:id="18" w:name="_Toc534556896"/>
       <w:r>
         <w:rPr>
           <w:rFonts w:asciiTheme="minorHAnsi" w:hAnsiTheme="minorHAnsi" w:cstheme="minorHAnsi"/>
@@ -5034,7 +5013,7 @@
         </w:rPr>
         <w:t>10 – Ayuda y documentación</w:t>
       </w:r>
-      <w:bookmarkEnd w:id="17"/>
+      <w:bookmarkEnd w:id="18"/>
     </w:p>
     <w:p>
       <w:pPr>
@@ -5143,7 +5122,7 @@
           <w:sz w:val="28"/>
         </w:rPr>
       </w:pPr>
-      <w:bookmarkStart w:id="18" w:name="_Toc534416567"/>
+      <w:bookmarkStart w:id="19" w:name="_Toc534556897"/>
       <w:r>
         <w:rPr>
           <w:rFonts w:asciiTheme="minorHAnsi" w:hAnsiTheme="minorHAnsi" w:cstheme="minorHAnsi"/>
@@ -5153,7 +5132,7 @@
         </w:rPr>
         <w:t>11 – Habilidades</w:t>
       </w:r>
-      <w:bookmarkEnd w:id="18"/>
+      <w:bookmarkEnd w:id="19"/>
     </w:p>
     <w:p>
       <w:pPr>
@@ -5184,7 +5163,7 @@
           <w:sz w:val="28"/>
         </w:rPr>
       </w:pPr>
-      <w:bookmarkStart w:id="19" w:name="_Toc534416568"/>
+      <w:bookmarkStart w:id="20" w:name="_Toc534556898"/>
       <w:r>
         <w:rPr>
           <w:rFonts w:asciiTheme="minorHAnsi" w:hAnsiTheme="minorHAnsi" w:cstheme="minorHAnsi"/>
@@ -5195,7 +5174,7 @@
         <w:lastRenderedPageBreak/>
         <w:t>12 – Interacción agradable y respetuosa</w:t>
       </w:r>
-      <w:bookmarkEnd w:id="19"/>
+      <w:bookmarkEnd w:id="20"/>
     </w:p>
     <w:p>
       <w:pPr>
@@ -5316,7 +5295,7 @@
           <w:sz w:val="28"/>
         </w:rPr>
       </w:pPr>
-      <w:bookmarkStart w:id="20" w:name="_Toc534416569"/>
+      <w:bookmarkStart w:id="21" w:name="_Toc534556899"/>
       <w:r>
         <w:rPr>
           <w:rFonts w:asciiTheme="minorHAnsi" w:hAnsiTheme="minorHAnsi" w:cstheme="minorHAnsi"/>
@@ -5326,7 +5305,7 @@
         </w:rPr>
         <w:t>13 – Privacidad</w:t>
       </w:r>
-      <w:bookmarkEnd w:id="20"/>
+      <w:bookmarkEnd w:id="21"/>
     </w:p>
     <w:p>
       <w:pPr>
@@ -5341,8 +5320,6 @@
         </w:rPr>
         <w:t>La aplicación no contiene de momento información privada o confidencial, aunque de futuro se implementará un registro e introducción de información personal.</w:t>
       </w:r>
-      <w:bookmarkStart w:id="21" w:name="_GoBack"/>
-      <w:bookmarkEnd w:id="21"/>
     </w:p>
     <w:sectPr>
       <w:headerReference w:type="default" r:id="rId33"/>
@@ -5407,6 +5384,7 @@
           <w:docPartUnique/>
         </w:docPartObj>
       </w:sdtPr>
+      <w:sdtEndPr/>
       <w:sdtContent>
         <w:r>
           <w:fldChar w:fldCharType="begin"/>
@@ -5422,7 +5400,7 @@
             <w:noProof/>
             <w:lang w:val="pt-PT"/>
           </w:rPr>
-          <w:t>15</w:t>
+          <w:t>5</w:t>
         </w:r>
         <w:r>
           <w:fldChar w:fldCharType="end"/>
@@ -6475,7 +6453,7 @@
 </file>
 
 <file path=customXml/itemProps1.xml><?xml version="1.0" encoding="utf-8"?>
-<ds:datastoreItem xmlns:ds="http://schemas.openxmlformats.org/officeDocument/2006/customXml" ds:itemID="{91C38817-FF5A-43B9-9FCA-5A8EBBAA92F1}">
+<ds:datastoreItem xmlns:ds="http://schemas.openxmlformats.org/officeDocument/2006/customXml" ds:itemID="{12DD6669-89DB-42BB-959C-9D0263CC470C}">
   <ds:schemaRefs>
     <ds:schemaRef ds:uri="http://schemas.openxmlformats.org/officeDocument/2006/bibliography"/>
   </ds:schemaRefs>

</xml_diff>

<commit_message>
'Aliñada' cambiado a 'Alineada'
</commit_message>
<xml_diff>
--- a/Practica 3 - 1a iteracion/P3 1a iteracion.docx
+++ b/Practica 3 - 1a iteracion/P3 1a iteracion.docx
@@ -2633,9 +2633,7 @@
         </w:rPr>
         <w:t>Arquitectura de la información</w:t>
       </w:r>
-      <w:bookmarkStart w:id="2" w:name="_GoBack"/>
       <w:bookmarkEnd w:id="1"/>
-      <w:bookmarkEnd w:id="2"/>
     </w:p>
     <w:p>
       <w:pPr>
@@ -2648,7 +2646,7 @@
           <w:sz w:val="28"/>
         </w:rPr>
       </w:pPr>
-      <w:bookmarkStart w:id="3" w:name="_Toc534556881"/>
+      <w:bookmarkStart w:id="2" w:name="_Toc534556881"/>
       <w:r>
         <w:rPr>
           <w:rFonts w:asciiTheme="minorHAnsi" w:hAnsiTheme="minorHAnsi" w:cstheme="minorHAnsi"/>
@@ -2658,7 +2656,7 @@
         </w:rPr>
         <w:t>Diagrama HTA</w:t>
       </w:r>
-      <w:bookmarkEnd w:id="3"/>
+      <w:bookmarkEnd w:id="2"/>
     </w:p>
     <w:p>
       <w:r>
@@ -2682,7 +2680,7 @@
             <v:path o:extrusionok="f" gradientshapeok="t" o:connecttype="rect"/>
             <o:lock v:ext="edit" aspectratio="t"/>
           </v:shapetype>
-          <v:shape id="_x0000_i1043" type="#_x0000_t75" style="width:424.55pt;height:222.1pt" o:bordertopcolor="this" o:borderleftcolor="this" o:borderbottomcolor="this" o:borderrightcolor="this">
+          <v:shape id="_x0000_i1025" type="#_x0000_t75" style="width:424.5pt;height:222.25pt" o:bordertopcolor="this" o:borderleftcolor="this" o:borderbottomcolor="this" o:borderrightcolor="this">
             <v:imagedata r:id="rId8" o:title="HTA Diagram"/>
             <w10:bordertop type="single" width="8"/>
             <w10:borderleft type="single" width="8"/>
@@ -2703,7 +2701,7 @@
           <w:sz w:val="28"/>
         </w:rPr>
       </w:pPr>
-      <w:bookmarkStart w:id="4" w:name="_Toc534556882"/>
+      <w:bookmarkStart w:id="3" w:name="_Toc534556882"/>
       <w:r>
         <w:rPr>
           <w:rFonts w:asciiTheme="minorHAnsi" w:hAnsiTheme="minorHAnsi" w:cstheme="minorHAnsi"/>
@@ -2714,12 +2712,12 @@
         <w:lastRenderedPageBreak/>
         <w:t>Diagrama de Conceptos</w:t>
       </w:r>
-      <w:bookmarkEnd w:id="4"/>
+      <w:bookmarkEnd w:id="3"/>
     </w:p>
     <w:p>
       <w:r>
         <w:pict>
-          <v:shape id="_x0000_i1025" type="#_x0000_t75" style="width:424.55pt;height:292.75pt" o:bordertopcolor="this" o:borderleftcolor="this" o:borderbottomcolor="this" o:borderrightcolor="this">
+          <v:shape id="_x0000_i1026" type="#_x0000_t75" style="width:424.5pt;height:293pt" o:bordertopcolor="this" o:borderleftcolor="this" o:borderbottomcolor="this" o:borderrightcolor="this">
             <v:imagedata r:id="rId9" o:title="Concept_Diagram"/>
             <w10:bordertop type="single" width="8"/>
             <w10:borderleft type="single" width="8"/>
@@ -2739,7 +2737,7 @@
           <w:color w:val="auto"/>
         </w:rPr>
       </w:pPr>
-      <w:bookmarkStart w:id="5" w:name="_Toc534556883"/>
+      <w:bookmarkStart w:id="4" w:name="_Toc534556883"/>
       <w:r>
         <w:rPr>
           <w:rFonts w:asciiTheme="minorHAnsi" w:hAnsiTheme="minorHAnsi" w:cstheme="minorHAnsi"/>
@@ -2748,12 +2746,12 @@
         </w:rPr>
         <w:t>Diagrama de Wireflows</w:t>
       </w:r>
-      <w:bookmarkEnd w:id="5"/>
+      <w:bookmarkEnd w:id="4"/>
     </w:p>
     <w:p>
       <w:r>
         <w:pict>
-          <v:shape id="_x0000_i1026" type="#_x0000_t75" style="width:424.55pt;height:269pt" o:bordertopcolor="this" o:borderleftcolor="this" o:borderbottomcolor="this" o:borderrightcolor="this">
+          <v:shape id="_x0000_i1027" type="#_x0000_t75" style="width:424.5pt;height:268.6pt" o:bordertopcolor="this" o:borderleftcolor="this" o:borderbottomcolor="this" o:borderrightcolor="this">
             <v:imagedata r:id="rId10" o:title="wireflow_diagram"/>
             <w10:bordertop type="single" width="8"/>
             <w10:borderleft type="single" width="8"/>
@@ -2776,7 +2774,7 @@
           <w:color w:val="auto"/>
         </w:rPr>
       </w:pPr>
-      <w:bookmarkStart w:id="6" w:name="_Toc534556884"/>
+      <w:bookmarkStart w:id="5" w:name="_Toc534556884"/>
       <w:r>
         <w:rPr>
           <w:rFonts w:asciiTheme="minorHAnsi" w:hAnsiTheme="minorHAnsi" w:cstheme="minorHAnsi"/>
@@ -2786,7 +2784,7 @@
         <w:lastRenderedPageBreak/>
         <w:t>Bocetos</w:t>
       </w:r>
-      <w:bookmarkEnd w:id="6"/>
+      <w:bookmarkEnd w:id="5"/>
     </w:p>
     <w:p>
       <w:pPr>
@@ -2794,7 +2792,7 @@
       </w:pPr>
       <w:r>
         <w:pict>
-          <v:shape id="_x0000_i1027" type="#_x0000_t75" style="width:90.35pt;height:36pt" o:bordertopcolor="this" o:borderleftcolor="this" o:borderbottomcolor="this" o:borderrightcolor="this">
+          <v:shape id="_x0000_i1028" type="#_x0000_t75" style="width:90.15pt;height:36.3pt" o:bordertopcolor="this" o:borderleftcolor="this" o:borderbottomcolor="this" o:borderrightcolor="this">
             <v:imagedata r:id="rId11" o:title="eng"/>
             <w10:bordertop type="single" width="8"/>
             <w10:borderleft type="single" width="8"/>
@@ -2808,7 +2806,7 @@
       </w:r>
       <w:r>
         <w:pict>
-          <v:shape id="_x0000_i1028" type="#_x0000_t75" style="width:91pt;height:36.7pt" o:bordertopcolor="this" o:borderleftcolor="this" o:borderbottomcolor="this" o:borderrightcolor="this">
+          <v:shape id="_x0000_i1029" type="#_x0000_t75" style="width:90.8pt;height:36.95pt" o:bordertopcolor="this" o:borderleftcolor="this" o:borderbottomcolor="this" o:borderrightcolor="this">
             <v:imagedata r:id="rId12" o:title="esp"/>
             <w10:bordertop type="single" width="8"/>
             <w10:borderleft type="single" width="8"/>
@@ -2882,7 +2880,7 @@
       </w:r>
       <w:r>
         <w:pict>
-          <v:shape id="_x0000_i1029" type="#_x0000_t75" style="width:233pt;height:61.15pt" o:bordertopcolor="this" o:borderleftcolor="this" o:borderbottomcolor="this" o:borderrightcolor="this">
+          <v:shape id="_x0000_i1030" type="#_x0000_t75" style="width:232.9pt;height:61.35pt" o:bordertopcolor="this" o:borderleftcolor="this" o:borderbottomcolor="this" o:borderrightcolor="this">
             <v:imagedata r:id="rId14" o:title="mala_leche_search"/>
             <w10:bordertop type="single" width="8"/>
             <w10:borderleft type="single" width="8"/>
@@ -2896,7 +2894,7 @@
       </w:r>
       <w:r>
         <w:pict>
-          <v:shape id="_x0000_i1030" type="#_x0000_t75" style="width:190.2pt;height:118.2pt" o:bordertopcolor="this" o:borderleftcolor="this" o:borderbottomcolor="this" o:borderrightcolor="this">
+          <v:shape id="_x0000_i1031" type="#_x0000_t75" style="width:190.35pt;height:118.35pt" o:bordertopcolor="this" o:borderleftcolor="this" o:borderbottomcolor="this" o:borderrightcolor="this">
             <v:imagedata r:id="rId15" o:title="not_found"/>
             <w10:bordertop type="single" width="8"/>
             <w10:borderleft type="single" width="8"/>
@@ -2910,7 +2908,7 @@
       </w:r>
       <w:r>
         <w:pict>
-          <v:shape id="_x0000_i1031" type="#_x0000_t75" style="width:50.95pt;height:118.85pt" o:bordertopcolor="this" o:borderleftcolor="this" o:borderbottomcolor="this" o:borderrightcolor="this">
+          <v:shape id="_x0000_i1032" type="#_x0000_t75" style="width:50.7pt;height:118.95pt" o:bordertopcolor="this" o:borderleftcolor="this" o:borderbottomcolor="this" o:borderrightcolor="this">
             <v:imagedata r:id="rId16" o:title="lang_list"/>
             <w10:bordertop type="single" width="8"/>
             <w10:borderleft type="single" width="8"/>
@@ -2982,7 +2980,7 @@
       </w:pPr>
       <w:r>
         <w:pict>
-          <v:shape id="_x0000_i1032" type="#_x0000_t75" style="width:203.1pt;height:345.75pt" o:bordertopcolor="this" o:borderleftcolor="this" o:borderbottomcolor="this" o:borderrightcolor="this">
+          <v:shape id="_x0000_i1033" type="#_x0000_t75" style="width:202.85pt;height:345.6pt" o:bordertopcolor="this" o:borderleftcolor="this" o:borderbottomcolor="this" o:borderrightcolor="this">
             <v:imagedata r:id="rId17" o:title="favorites"/>
             <w10:bordertop type="single" width="8"/>
             <w10:borderleft type="single" width="8"/>
@@ -2996,7 +2994,7 @@
       </w:r>
       <w:r>
         <w:pict>
-          <v:shape id="_x0000_i1033" type="#_x0000_t75" style="width:203.1pt;height:346.4pt" o:bordertopcolor="this" o:borderleftcolor="this" o:borderbottomcolor="this" o:borderrightcolor="this">
+          <v:shape id="_x0000_i1034" type="#_x0000_t75" style="width:202.85pt;height:346.25pt" o:bordertopcolor="this" o:borderleftcolor="this" o:borderbottomcolor="this" o:borderrightcolor="this">
             <v:imagedata r:id="rId18" o:title="Home_page1"/>
             <w10:bordertop type="single" width="8"/>
             <w10:borderleft type="single" width="8"/>
@@ -3050,7 +3048,7 @@
       <w:r>
         <w:lastRenderedPageBreak/>
         <w:pict>
-          <v:shape id="_x0000_i1034" type="#_x0000_t75" style="width:161.65pt;height:277.15pt" o:bordertopcolor="this" o:borderleftcolor="this" o:borderbottomcolor="this" o:borderrightcolor="this">
+          <v:shape id="_x0000_i1035" type="#_x0000_t75" style="width:161.55pt;height:277.35pt" o:bordertopcolor="this" o:borderleftcolor="this" o:borderbottomcolor="this" o:borderrightcolor="this">
             <v:imagedata r:id="rId19" o:title="Home_page2"/>
             <w10:bordertop type="single" width="8"/>
             <w10:borderleft type="single" width="8"/>
@@ -3064,7 +3062,7 @@
       </w:r>
       <w:r>
         <w:pict>
-          <v:shape id="_x0000_i1035" type="#_x0000_t75" style="width:163pt;height:278.5pt" o:bordertopcolor="this" o:borderleftcolor="this" o:borderbottomcolor="this" o:borderrightcolor="this">
+          <v:shape id="_x0000_i1036" type="#_x0000_t75" style="width:162.8pt;height:278.6pt" o:bordertopcolor="this" o:borderleftcolor="this" o:borderbottomcolor="this" o:borderrightcolor="this">
             <v:imagedata r:id="rId20" o:title="Recent"/>
             <w10:bordertop type="single" width="8"/>
             <w10:borderleft type="single" width="8"/>
@@ -3117,7 +3115,7 @@
       </w:pPr>
       <w:r>
         <w:pict>
-          <v:shape id="_x0000_i1036" type="#_x0000_t75" style="width:197pt;height:342.35pt" o:bordertopcolor="this" o:borderleftcolor="this" o:borderbottomcolor="this" o:borderrightcolor="this">
+          <v:shape id="_x0000_i1037" type="#_x0000_t75" style="width:197.2pt;height:342.45pt" o:bordertopcolor="this" o:borderleftcolor="this" o:borderbottomcolor="this" o:borderrightcolor="this">
             <v:imagedata r:id="rId21" o:title="Scan1" croptop="4344f" cropbottom="1169f" cropleft="4962f" cropright="11843f"/>
             <w10:bordertop type="single" width="8"/>
             <w10:borderleft type="single" width="8"/>
@@ -3162,7 +3160,7 @@
       <w:r>
         <w:lastRenderedPageBreak/>
         <w:pict>
-          <v:shape id="_x0000_i1037" type="#_x0000_t75" style="width:192.25pt;height:340.3pt" o:bordertopcolor="this" o:borderleftcolor="this" o:borderbottomcolor="this" o:borderrightcolor="this">
+          <v:shape id="_x0000_i1038" type="#_x0000_t75" style="width:192.2pt;height:340.6pt" o:bordertopcolor="this" o:borderleftcolor="this" o:borderbottomcolor="this" o:borderrightcolor="this">
             <v:imagedata r:id="rId22" o:title="Scan2" croptop="3793f" cropleft="4379f" cropright="11751f"/>
             <w10:bordertop type="single" width="8"/>
             <w10:borderleft type="single" width="8"/>
@@ -3214,7 +3212,7 @@
       </w:pPr>
       <w:r>
         <w:pict>
-          <v:shape id="_x0000_i1038" type="#_x0000_t75" style="width:258.1pt;height:293.45pt" o:bordertopcolor="this" o:borderleftcolor="this" o:borderbottomcolor="this" o:borderrightcolor="this">
+          <v:shape id="_x0000_i1039" type="#_x0000_t75" style="width:257.95pt;height:293.65pt" o:bordertopcolor="this" o:borderleftcolor="this" o:borderbottomcolor="this" o:borderrightcolor="this">
             <v:imagedata r:id="rId23" o:title="Scan3" croptop="4838f" cropbottom="9689f" cropleft="2363f"/>
             <w10:bordertop type="single" width="8"/>
             <w10:borderleft type="single" width="8"/>
@@ -3268,7 +3266,7 @@
       <w:r>
         <w:lastRenderedPageBreak/>
         <w:pict>
-          <v:shape id="_x0000_i1039" type="#_x0000_t75" style="width:193.6pt;height:326.05pt" o:bordertopcolor="this" o:borderleftcolor="this" o:borderbottomcolor="this" o:borderrightcolor="this">
+          <v:shape id="_x0000_i1040" type="#_x0000_t75" style="width:193.45pt;height:326.2pt" o:bordertopcolor="this" o:borderleftcolor="this" o:borderbottomcolor="this" o:borderrightcolor="this">
             <v:imagedata r:id="rId24" o:title="theme1"/>
             <w10:bordertop type="single" width="8"/>
             <w10:borderleft type="single" width="8"/>
@@ -3282,7 +3280,7 @@
       </w:r>
       <w:r>
         <w:pict>
-          <v:shape id="_x0000_i1040" type="#_x0000_t75" style="width:186.1pt;height:327.4pt" o:bordertopcolor="this" o:borderleftcolor="this" o:borderbottomcolor="this" o:borderrightcolor="this">
+          <v:shape id="_x0000_i1041" type="#_x0000_t75" style="width:185.95pt;height:327.45pt" o:bordertopcolor="this" o:borderleftcolor="this" o:borderbottomcolor="this" o:borderrightcolor="this">
             <v:imagedata r:id="rId25" o:title="theme3"/>
             <w10:bordertop type="single" width="8"/>
             <w10:borderleft type="single" width="8"/>
@@ -3397,7 +3395,7 @@
       </w:pPr>
       <w:r>
         <w:pict>
-          <v:shape id="_x0000_i1041" type="#_x0000_t75" style="width:170.5pt;height:294.1pt" o:bordertopcolor="this" o:borderleftcolor="this" o:borderbottomcolor="this" o:borderrightcolor="this">
+          <v:shape id="_x0000_i1042" type="#_x0000_t75" style="width:170.3pt;height:294.25pt" o:bordertopcolor="this" o:borderleftcolor="this" o:borderbottomcolor="this" o:borderrightcolor="this">
             <v:imagedata r:id="rId26" o:title="themes"/>
             <w10:bordertop type="single" width="8"/>
             <w10:borderleft type="single" width="8"/>
@@ -3411,7 +3409,7 @@
       </w:r>
       <w:r>
         <w:pict>
-          <v:shape id="_x0000_i1042" type="#_x0000_t75" style="width:175.25pt;height:294.8pt" o:bordertopcolor="this" o:borderleftcolor="this" o:borderbottomcolor="this" o:borderrightcolor="this">
+          <v:shape id="_x0000_i1043" type="#_x0000_t75" style="width:175.3pt;height:294.9pt" o:bordertopcolor="this" o:borderleftcolor="this" o:borderbottomcolor="this" o:borderrightcolor="this">
             <v:imagedata r:id="rId27" o:title="translation"/>
             <w10:bordertop type="single" width="8"/>
             <w10:borderleft type="single" width="8"/>
@@ -3468,7 +3466,7 @@
           <w:color w:val="auto"/>
         </w:rPr>
       </w:pPr>
-      <w:bookmarkStart w:id="7" w:name="_Toc534556885"/>
+      <w:bookmarkStart w:id="6" w:name="_Toc534556885"/>
       <w:r>
         <w:rPr>
           <w:rFonts w:asciiTheme="minorHAnsi" w:hAnsiTheme="minorHAnsi" w:cstheme="minorHAnsi"/>
@@ -3478,7 +3476,7 @@
         <w:lastRenderedPageBreak/>
         <w:t>Prototipo en Justinmind de baja fidelidad</w:t>
       </w:r>
-      <w:bookmarkEnd w:id="7"/>
+      <w:bookmarkEnd w:id="6"/>
     </w:p>
     <w:p>
       <w:r>
@@ -3742,7 +3740,7 @@
           <w:color w:val="auto"/>
         </w:rPr>
       </w:pPr>
-      <w:bookmarkStart w:id="8" w:name="_Toc534556886"/>
+      <w:bookmarkStart w:id="7" w:name="_Toc534556886"/>
       <w:r>
         <w:rPr>
           <w:rFonts w:asciiTheme="minorHAnsi" w:hAnsiTheme="minorHAnsi" w:cstheme="minorHAnsi"/>
@@ -3752,7 +3750,7 @@
         <w:lastRenderedPageBreak/>
         <w:t>Evaluación heurística</w:t>
       </w:r>
-      <w:bookmarkEnd w:id="8"/>
+      <w:bookmarkEnd w:id="7"/>
     </w:p>
     <w:p>
       <w:pPr>
@@ -3766,7 +3764,7 @@
           <w:szCs w:val="28"/>
         </w:rPr>
       </w:pPr>
-      <w:bookmarkStart w:id="9" w:name="_Toc534556887"/>
+      <w:bookmarkStart w:id="8" w:name="_Toc534556887"/>
       <w:r>
         <w:rPr>
           <w:rFonts w:asciiTheme="minorHAnsi" w:hAnsiTheme="minorHAnsi" w:cstheme="minorHAnsi"/>
@@ -3777,7 +3775,7 @@
         </w:rPr>
         <w:t>1 – Visibilidad del estado del sistema</w:t>
       </w:r>
-      <w:bookmarkEnd w:id="9"/>
+      <w:bookmarkEnd w:id="8"/>
     </w:p>
     <w:p>
       <w:pPr>
@@ -3868,7 +3866,7 @@
           <w:sz w:val="28"/>
         </w:rPr>
       </w:pPr>
-      <w:bookmarkStart w:id="10" w:name="_Toc534556888"/>
+      <w:bookmarkStart w:id="9" w:name="_Toc534556888"/>
       <w:r>
         <w:rPr>
           <w:rFonts w:asciiTheme="minorHAnsi" w:hAnsiTheme="minorHAnsi" w:cstheme="minorHAnsi"/>
@@ -3878,7 +3876,7 @@
         </w:rPr>
         <w:t>2 – Correspondencia entre el sistema y el mundo real</w:t>
       </w:r>
-      <w:bookmarkEnd w:id="10"/>
+      <w:bookmarkEnd w:id="9"/>
     </w:p>
     <w:p>
       <w:pPr>
@@ -4032,7 +4030,7 @@
           <w:sz w:val="28"/>
         </w:rPr>
       </w:pPr>
-      <w:bookmarkStart w:id="11" w:name="_Toc534556889"/>
+      <w:bookmarkStart w:id="10" w:name="_Toc534556889"/>
       <w:r>
         <w:rPr>
           <w:rFonts w:asciiTheme="minorHAnsi" w:hAnsiTheme="minorHAnsi" w:cstheme="minorHAnsi"/>
@@ -4051,7 +4049,7 @@
         </w:rPr>
         <w:t>Control y libertad del usuario</w:t>
       </w:r>
-      <w:bookmarkEnd w:id="11"/>
+      <w:bookmarkEnd w:id="10"/>
     </w:p>
     <w:p>
       <w:pPr>
@@ -4174,7 +4172,7 @@
           <w:sz w:val="28"/>
         </w:rPr>
       </w:pPr>
-      <w:bookmarkStart w:id="12" w:name="_Toc534556890"/>
+      <w:bookmarkStart w:id="11" w:name="_Toc534556890"/>
       <w:r>
         <w:rPr>
           <w:rFonts w:asciiTheme="minorHAnsi" w:hAnsiTheme="minorHAnsi" w:cstheme="minorHAnsi"/>
@@ -4193,86 +4191,100 @@
         </w:rPr>
         <w:t>Consistencia y estándares</w:t>
       </w:r>
+      <w:bookmarkEnd w:id="11"/>
+    </w:p>
+    <w:p>
+      <w:pPr>
+        <w:jc w:val="both"/>
+        <w:rPr>
+          <w:sz w:val="28"/>
+        </w:rPr>
+      </w:pPr>
+      <w:r>
+        <w:rPr>
+          <w:sz w:val="28"/>
+        </w:rPr>
+        <w:t>El prototipo se ha diseñado teniendo en cuenta solamente la orientación vertical; en futuras iteraciones se podrá tener en cuenta también la iteración horizontal.</w:t>
+      </w:r>
+    </w:p>
+    <w:p>
+      <w:pPr>
+        <w:jc w:val="both"/>
+        <w:rPr>
+          <w:sz w:val="28"/>
+        </w:rPr>
+      </w:pPr>
+      <w:r>
+        <w:rPr>
+          <w:sz w:val="28"/>
+        </w:rPr>
+        <w:t>Colores y tonos no se han utilizado en este prototipo de baja fidelidad, sin embargo se utilizarán en iteraciones futuras. Habrá</w:t>
+      </w:r>
+      <w:r>
+        <w:rPr>
+          <w:sz w:val="28"/>
+        </w:rPr>
+        <w:t xml:space="preserve"> que tener en cuenta no solo el </w:t>
+      </w:r>
+      <w:r>
+        <w:rPr>
+          <w:sz w:val="28"/>
+        </w:rPr>
+        <w:t>número</w:t>
+      </w:r>
+      <w:r>
+        <w:rPr>
+          <w:sz w:val="28"/>
+        </w:rPr>
+        <w:t xml:space="preserve"> de colores</w:t>
+      </w:r>
+      <w:r>
+        <w:rPr>
+          <w:sz w:val="28"/>
+        </w:rPr>
+        <w:t>, sino también el número de tonos a utilizar.</w:t>
+      </w:r>
+      <w:r>
+        <w:rPr>
+          <w:sz w:val="28"/>
+        </w:rPr>
+        <w:t xml:space="preserve"> Por el mismo motivo no se siguen estándares industriales ni empresariales en la aplicación.</w:t>
+      </w:r>
+      <w:r>
+        <w:rPr>
+          <w:sz w:val="28"/>
+        </w:rPr>
+        <w:t xml:space="preserve"> Sin embargo el número de íconos utilizado es menor que 20, y su diseño es consistente al largo de toda la aplicación. El uso intensivo de letras mayúsculas es evitado, excepto en la pantalla de selección de temas dónde es predominante. Habrá que cambiarlo en las próximas iteraciones.</w:t>
+      </w:r>
+    </w:p>
+    <w:p>
+      <w:pPr>
+        <w:jc w:val="both"/>
+        <w:rPr>
+          <w:sz w:val="28"/>
+        </w:rPr>
+      </w:pPr>
+      <w:r>
+        <w:rPr>
+          <w:sz w:val="28"/>
+        </w:rPr>
+        <w:lastRenderedPageBreak/>
+        <w:t xml:space="preserve">Las opciones de los menús son presentadas verticalmente, y tanto centradas como </w:t>
+      </w:r>
+      <w:r>
+        <w:rPr>
+          <w:sz w:val="28"/>
+        </w:rPr>
+        <w:t>alineadas</w:t>
+      </w:r>
+      <w:r>
+        <w:rPr>
+          <w:sz w:val="28"/>
+        </w:rPr>
+        <w:t xml:space="preserve"> a la izquierda, siguiendo la misma orientación dentro del mismo menú.</w:t>
+      </w:r>
+      <w:bookmarkStart w:id="12" w:name="_GoBack"/>
       <w:bookmarkEnd w:id="12"/>
-    </w:p>
-    <w:p>
-      <w:pPr>
-        <w:jc w:val="both"/>
-        <w:rPr>
-          <w:sz w:val="28"/>
-        </w:rPr>
-      </w:pPr>
-      <w:r>
-        <w:rPr>
-          <w:sz w:val="28"/>
-        </w:rPr>
-        <w:t>El prototipo se ha diseñado teniendo en cuenta solamente la orientación vertical; en futuras iteraciones se podrá tener en cuenta también la iteración horizontal.</w:t>
-      </w:r>
-    </w:p>
-    <w:p>
-      <w:pPr>
-        <w:jc w:val="both"/>
-        <w:rPr>
-          <w:sz w:val="28"/>
-        </w:rPr>
-      </w:pPr>
-      <w:r>
-        <w:rPr>
-          <w:sz w:val="28"/>
-        </w:rPr>
-        <w:t>Colores y tonos no se han utilizado en este prototipo de baja fidelidad, sin embargo se utilizarán en iteraciones futuras. Habrá</w:t>
-      </w:r>
-      <w:r>
-        <w:rPr>
-          <w:sz w:val="28"/>
-        </w:rPr>
-        <w:t xml:space="preserve"> que tener en cuenta no solo el </w:t>
-      </w:r>
-      <w:r>
-        <w:rPr>
-          <w:sz w:val="28"/>
-        </w:rPr>
-        <w:t>número</w:t>
-      </w:r>
-      <w:r>
-        <w:rPr>
-          <w:sz w:val="28"/>
-        </w:rPr>
-        <w:t xml:space="preserve"> de colores</w:t>
-      </w:r>
-      <w:r>
-        <w:rPr>
-          <w:sz w:val="28"/>
-        </w:rPr>
-        <w:t>, sino también el número de tonos a utilizar.</w:t>
-      </w:r>
-      <w:r>
-        <w:rPr>
-          <w:sz w:val="28"/>
-        </w:rPr>
-        <w:t xml:space="preserve"> Por el mismo motivo no se siguen estándares industriales ni empresariales en la aplicación.</w:t>
-      </w:r>
-      <w:r>
-        <w:rPr>
-          <w:sz w:val="28"/>
-        </w:rPr>
-        <w:t xml:space="preserve"> Sin embargo el número de íconos utilizado es menor que 20, y su diseño es consistente al largo de toda la aplicación. El uso intensivo de letras mayúsculas es evitado, excepto en la pantalla de selección de temas dónde es predominante. Habrá que cambiarlo en las próximas iteraciones.</w:t>
-      </w:r>
-    </w:p>
-    <w:p>
-      <w:pPr>
-        <w:jc w:val="both"/>
-        <w:rPr>
-          <w:sz w:val="28"/>
-        </w:rPr>
-      </w:pPr>
-      <w:r>
-        <w:rPr>
-          <w:sz w:val="28"/>
-        </w:rPr>
-        <w:lastRenderedPageBreak/>
-        <w:t>Las opciones de los menús son presentadas verticalmente, y tanto centradas como aliñadas a la izquierda, siguiendo la misma orientación dentro del mismo menú.</w:t>
-      </w:r>
     </w:p>
     <w:p>
       <w:pPr>
@@ -5400,7 +5412,7 @@
             <w:noProof/>
             <w:lang w:val="pt-PT"/>
           </w:rPr>
-          <w:t>5</w:t>
+          <w:t>15</w:t>
         </w:r>
         <w:r>
           <w:fldChar w:fldCharType="end"/>
@@ -6453,7 +6465,7 @@
 </file>
 
 <file path=customXml/itemProps1.xml><?xml version="1.0" encoding="utf-8"?>
-<ds:datastoreItem xmlns:ds="http://schemas.openxmlformats.org/officeDocument/2006/customXml" ds:itemID="{12DD6669-89DB-42BB-959C-9D0263CC470C}">
+<ds:datastoreItem xmlns:ds="http://schemas.openxmlformats.org/officeDocument/2006/customXml" ds:itemID="{3C9725AB-9440-433D-8A07-F158C999DA1C}">
   <ds:schemaRefs>
     <ds:schemaRef ds:uri="http://schemas.openxmlformats.org/officeDocument/2006/bibliography"/>
   </ds:schemaRefs>

</xml_diff>